<commit_message>
Tests work with timeouts
</commit_message>
<xml_diff>
--- a/eng2report.docx
+++ b/eng2report.docx
@@ -1301,6 +1301,61 @@
       </w:r>
       <w:r>
         <w:br w:type="page"/>
+      </w:r>
+    </w:p>
+    <w:p>
+      <w:r>
+        <w:lastRenderedPageBreak/>
+        <w:t>1.2 Microservices</w:t>
+      </w:r>
+    </w:p>
+    <w:p/>
+    <w:p/>
+    <w:p/>
+    <w:p/>
+    <w:p/>
+    <w:p/>
+    <w:p/>
+    <w:p/>
+    <w:p/>
+    <w:p/>
+    <w:p/>
+    <w:p/>
+    <w:p/>
+    <w:p/>
+    <w:p/>
+    <w:p/>
+    <w:p/>
+    <w:p/>
+    <w:p/>
+    <w:p/>
+    <w:p/>
+    <w:p/>
+    <w:p/>
+    <w:p/>
+    <w:p/>
+    <w:p/>
+    <w:p/>
+    <w:p/>
+    <w:p/>
+    <w:p/>
+    <w:p/>
+    <w:p/>
+    <w:p>
+      <w:r>
+        <w:br w:type="page"/>
+      </w:r>
+    </w:p>
+    <w:p>
+      <w:r>
+        <w:lastRenderedPageBreak/>
+        <w:t>1.3 Containerisation</w:t>
+      </w:r>
+    </w:p>
+    <w:p/>
+    <w:p>
+      <w:r>
+        <w:t>Discuss how the solution can scale up to larger numbers of users, and be resilient to failures (e.g. of a container, or a node)</w:t>
       </w:r>
     </w:p>
     <w:p/>

</xml_diff>

<commit_message>
Add documentation more and fix tests
</commit_message>
<xml_diff>
--- a/eng2report.docx
+++ b/eng2report.docx
@@ -624,11 +624,7 @@
           </mc:Choice>
           <mc:Fallback>
             <w:pict>
-              <v:shapetype w14:anchorId="4D8709C9" id="_x0000_t202" coordsize="21600,21600" o:spt="202" path="m,l,21600r21600,l21600,xe">
-                <v:stroke joinstyle="miter"/>
-                <v:path gradientshapeok="t" o:connecttype="rect"/>
-              </v:shapetype>
-              <v:shape id="Text Box 14" o:spid="_x0000_s1028" type="#_x0000_t202" style="position:absolute;margin-left:360.9pt;margin-top:-25.15pt;width:115.3pt;height:29.35pt;z-index:251668480;visibility:visible;mso-wrap-style:square;mso-width-percent:0;mso-height-percent:0;mso-wrap-distance-left:9pt;mso-wrap-distance-top:0;mso-wrap-distance-right:9pt;mso-wrap-distance-bottom:0;mso-position-horizontal:absolute;mso-position-horizontal-relative:text;mso-position-vertical:absolute;mso-position-vertical-relative:text;mso-width-percent:0;mso-height-percent:0;mso-width-relative:margin;mso-height-relative:margin;v-text-anchor:top" o:gfxdata="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" filled="f" stroked="f" strokeweight=".5pt">
+              <v:shape w14:anchorId="4D8709C9" id="Text Box 14" o:spid="_x0000_s1028" type="#_x0000_t202" style="position:absolute;margin-left:360.9pt;margin-top:-25.15pt;width:115.3pt;height:29.35pt;z-index:251668480;visibility:visible;mso-wrap-style:square;mso-width-percent:0;mso-height-percent:0;mso-wrap-distance-left:9pt;mso-wrap-distance-top:0;mso-wrap-distance-right:9pt;mso-wrap-distance-bottom:0;mso-position-horizontal:absolute;mso-position-horizontal-relative:text;mso-position-vertical:absolute;mso-position-vertical-relative:text;mso-width-percent:0;mso-height-percent:0;mso-width-relative:margin;mso-height-relative:margin;v-text-anchor:top" o:gfxdata="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" filled="f" stroked="f" strokeweight=".5pt">
                 <v:textbox>
                   <w:txbxContent>
                     <w:p>
@@ -697,7 +693,7 @@
                     <pic:cNvPicPr/>
                   </pic:nvPicPr>
                   <pic:blipFill rotWithShape="1">
-                    <a:blip r:embed="rId4" cstate="print">
+                    <a:blip r:embed="rId5" cstate="print">
                       <a:extLst>
                         <a:ext uri="{28A0092B-C50C-407E-A947-70E740481C1C}">
                           <a14:useLocalDpi xmlns:a14="http://schemas.microsoft.com/office/drawing/2010/main" val="0"/>
@@ -826,7 +822,7 @@
           </mc:Choice>
           <mc:Fallback>
             <w:pict>
-              <v:shape w14:anchorId="4F5778EB" id="Text Box 12" o:spid="_x0000_s1028" type="#_x0000_t202" style="position:absolute;margin-left:-21.95pt;margin-top:-25pt;width:100.25pt;height:29.35pt;z-index:251664384;visibility:visible;mso-wrap-style:square;mso-width-percent:0;mso-height-percent:0;mso-wrap-distance-left:9pt;mso-wrap-distance-top:0;mso-wrap-distance-right:9pt;mso-wrap-distance-bottom:0;mso-position-horizontal:absolute;mso-position-horizontal-relative:text;mso-position-vertical:absolute;mso-position-vertical-relative:text;mso-width-percent:0;mso-height-percent:0;mso-width-relative:margin;mso-height-relative:margin;v-text-anchor:top" o:gfxdata="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" filled="f" stroked="f" strokeweight=".5pt">
+              <v:shape w14:anchorId="4F5778EB" id="Text Box 12" o:spid="_x0000_s1029" type="#_x0000_t202" style="position:absolute;margin-left:-21.95pt;margin-top:-25pt;width:100.25pt;height:29.35pt;z-index:251664384;visibility:visible;mso-wrap-style:square;mso-width-percent:0;mso-height-percent:0;mso-wrap-distance-left:9pt;mso-wrap-distance-top:0;mso-wrap-distance-right:9pt;mso-wrap-distance-bottom:0;mso-position-horizontal:absolute;mso-position-horizontal-relative:text;mso-position-vertical:absolute;mso-position-vertical-relative:text;mso-width-percent:0;mso-height-percent:0;mso-width-relative:margin;mso-height-relative:margin;v-text-anchor:top" o:gfxdata="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" filled="f" stroked="f" strokeweight=".5pt">
                 <v:textbox>
                   <w:txbxContent>
                     <w:p>
@@ -891,7 +887,7 @@
                     <pic:cNvPicPr/>
                   </pic:nvPicPr>
                   <pic:blipFill>
-                    <a:blip r:embed="rId5" cstate="print">
+                    <a:blip r:embed="rId6" cstate="print">
                       <a:extLst>
                         <a:ext uri="{28A0092B-C50C-407E-A947-70E740481C1C}">
                           <a14:useLocalDpi xmlns:a14="http://schemas.microsoft.com/office/drawing/2010/main" val="0"/>
@@ -1058,7 +1054,7 @@
                     <pic:cNvPicPr/>
                   </pic:nvPicPr>
                   <pic:blipFill>
-                    <a:blip r:embed="rId6" cstate="print">
+                    <a:blip r:embed="rId7" cstate="print">
                       <a:extLst>
                         <a:ext uri="{28A0092B-C50C-407E-A947-70E740481C1C}">
                           <a14:useLocalDpi xmlns:a14="http://schemas.microsoft.com/office/drawing/2010/main" val="0"/>
@@ -1262,7 +1258,7 @@
                     <pic:cNvPicPr/>
                   </pic:nvPicPr>
                   <pic:blipFill>
-                    <a:blip r:embed="rId7" cstate="print">
+                    <a:blip r:embed="rId8" cstate="print">
                       <a:extLst>
                         <a:ext uri="{28A0092B-C50C-407E-A947-70E740481C1C}">
                           <a14:useLocalDpi xmlns:a14="http://schemas.microsoft.com/office/drawing/2010/main" val="0"/>
@@ -1309,33 +1305,1620 @@
         <w:t>1.2 Microservices</w:t>
       </w:r>
     </w:p>
-    <w:p/>
-    <w:p/>
-    <w:p/>
-    <w:p/>
-    <w:p/>
-    <w:p/>
-    <w:p/>
-    <w:p/>
-    <w:p/>
-    <w:p/>
-    <w:p/>
-    <w:p/>
-    <w:p/>
-    <w:p/>
-    <w:p/>
-    <w:p/>
-    <w:p/>
-    <w:p/>
-    <w:p/>
-    <w:p/>
-    <w:p/>
-    <w:p/>
-    <w:p/>
-    <w:p/>
-    <w:p/>
-    <w:p/>
-    <w:p/>
+    <w:p>
+      <w:pPr>
+        <w:rPr>
+          <w:b/>
+          <w:bCs/>
+        </w:rPr>
+      </w:pPr>
+      <w:r>
+        <w:rPr>
+          <w:b/>
+          <w:bCs/>
+        </w:rPr>
+        <w:t>Video microservice</w:t>
+      </w:r>
+    </w:p>
+    <w:p>
+      <w:r>
+        <w:t xml:space="preserve">This microservice has a database that stores all users, </w:t>
+      </w:r>
+      <w:proofErr w:type="gramStart"/>
+      <w:r>
+        <w:t>videos</w:t>
+      </w:r>
+      <w:proofErr w:type="gramEnd"/>
+      <w:r>
+        <w:t xml:space="preserve"> and hashtags as entities. It exposes endpoints to be able to create, retrieve and update these entities, such as marking a video as watched by a user and liking a video.</w:t>
+      </w:r>
+      <w:r>
+        <w:t xml:space="preserve"> </w:t>
+      </w:r>
+    </w:p>
+    <w:p>
+      <w:r>
+        <w:t xml:space="preserve">Video microservice exposes 18 endpoints, under the paths /user, /video and /hashtag. </w:t>
+      </w:r>
+      <w:r>
+        <w:t>(Listed and described fully in microservices/README.md)</w:t>
+      </w:r>
+    </w:p>
+    <w:p>
+      <w:r>
+        <w:t xml:space="preserve">This microservice does not interact with any other microservice and does not consume any events. </w:t>
+      </w:r>
+      <w:r>
+        <w:t>This means that it does not rely on anything else and will continue working if other microservices go down.</w:t>
+      </w:r>
+    </w:p>
+    <w:p>
+      <w:r>
+        <w:t xml:space="preserve">However, it does produce </w:t>
+      </w:r>
+      <w:r>
+        <w:t xml:space="preserve">events to </w:t>
+      </w:r>
+      <w:proofErr w:type="spellStart"/>
+      <w:r>
+        <w:t>kafka</w:t>
+      </w:r>
+      <w:proofErr w:type="spellEnd"/>
+      <w:r>
+        <w:t xml:space="preserve"> topics:</w:t>
+      </w:r>
+    </w:p>
+    <w:p>
+      <w:pPr>
+        <w:pStyle w:val="ListParagraph"/>
+        <w:numPr>
+          <w:ilvl w:val="0"/>
+          <w:numId w:val="2"/>
+        </w:numPr>
+      </w:pPr>
+      <w:r>
+        <w:t>new-hashtag</w:t>
+      </w:r>
+      <w:r>
+        <w:t xml:space="preserve"> – upon a hashtag being created (Key: Hashtag ID, Value: Hashtag Object)</w:t>
+      </w:r>
+    </w:p>
+    <w:p>
+      <w:pPr>
+        <w:pStyle w:val="ListParagraph"/>
+        <w:numPr>
+          <w:ilvl w:val="0"/>
+          <w:numId w:val="2"/>
+        </w:numPr>
+      </w:pPr>
+      <w:r>
+        <w:t>new-user</w:t>
+      </w:r>
+      <w:r>
+        <w:t xml:space="preserve"> – upon a user being created (</w:t>
+      </w:r>
+      <w:r>
+        <w:t xml:space="preserve">Key: </w:t>
+      </w:r>
+      <w:r>
+        <w:t>User</w:t>
+      </w:r>
+      <w:r>
+        <w:t xml:space="preserve"> ID, Value: </w:t>
+      </w:r>
+      <w:r>
+        <w:t>User</w:t>
+      </w:r>
+      <w:r>
+        <w:t xml:space="preserve"> Object</w:t>
+      </w:r>
+      <w:r>
+        <w:t>)</w:t>
+      </w:r>
+    </w:p>
+    <w:p>
+      <w:pPr>
+        <w:pStyle w:val="ListParagraph"/>
+        <w:numPr>
+          <w:ilvl w:val="0"/>
+          <w:numId w:val="2"/>
+        </w:numPr>
+      </w:pPr>
+      <w:r>
+        <w:t>watch-video</w:t>
+      </w:r>
+      <w:r>
+        <w:t xml:space="preserve"> – upon a video being marked as watched by a user (</w:t>
+      </w:r>
+      <w:r>
+        <w:t xml:space="preserve">Key: User ID, Value: </w:t>
+      </w:r>
+      <w:r>
+        <w:t>Video</w:t>
+      </w:r>
+      <w:r>
+        <w:t xml:space="preserve"> Object</w:t>
+      </w:r>
+      <w:r>
+        <w:t>)</w:t>
+      </w:r>
+    </w:p>
+    <w:p>
+      <w:pPr>
+        <w:pStyle w:val="ListParagraph"/>
+        <w:numPr>
+          <w:ilvl w:val="0"/>
+          <w:numId w:val="2"/>
+        </w:numPr>
+      </w:pPr>
+      <w:r>
+        <w:t>new-video</w:t>
+      </w:r>
+      <w:r>
+        <w:t xml:space="preserve"> – upon a video being created (Key: User Posted ID, Value: Video)</w:t>
+      </w:r>
+    </w:p>
+    <w:p>
+      <w:pPr>
+        <w:pStyle w:val="ListParagraph"/>
+        <w:numPr>
+          <w:ilvl w:val="0"/>
+          <w:numId w:val="2"/>
+        </w:numPr>
+      </w:pPr>
+      <w:r>
+        <w:t>like-video</w:t>
+      </w:r>
+      <w:r>
+        <w:t xml:space="preserve"> – upon a video being liked by a user (</w:t>
+      </w:r>
+      <w:r>
+        <w:t xml:space="preserve">Key: User </w:t>
+      </w:r>
+      <w:r>
+        <w:t>Liked</w:t>
+      </w:r>
+      <w:r>
+        <w:t xml:space="preserve"> ID</w:t>
+      </w:r>
+      <w:r>
+        <w:t xml:space="preserve">, </w:t>
+      </w:r>
+      <w:r>
+        <w:t>Value: Video</w:t>
+      </w:r>
+      <w:r>
+        <w:t>)</w:t>
+      </w:r>
+    </w:p>
+    <w:p>
+      <w:pPr>
+        <w:pStyle w:val="ListParagraph"/>
+        <w:numPr>
+          <w:ilvl w:val="0"/>
+          <w:numId w:val="2"/>
+        </w:numPr>
+      </w:pPr>
+      <w:r>
+        <w:t xml:space="preserve">dislike-video – upon a video being disliked by a user. </w:t>
+      </w:r>
+      <w:r>
+        <w:t>(Key: User Liked ID, Value: Video)</w:t>
+      </w:r>
+    </w:p>
+    <w:p/>
+    <w:p>
+      <w:pPr>
+        <w:rPr>
+          <w:b/>
+          <w:bCs/>
+        </w:rPr>
+      </w:pPr>
+      <w:r>
+        <w:rPr>
+          <w:b/>
+          <w:bCs/>
+        </w:rPr>
+        <w:t>Trending Hashtag Microservice</w:t>
+      </w:r>
+    </w:p>
+    <w:p>
+      <w:r>
+        <w:t xml:space="preserve">The Trending Hashtag Service is responsible for calculating the trending hashtags in the system. It does this by listening to the `video-liked` topic </w:t>
+      </w:r>
+      <w:r>
+        <w:t>i</w:t>
+      </w:r>
+      <w:r>
+        <w:t xml:space="preserve">n </w:t>
+      </w:r>
+      <w:r>
+        <w:t xml:space="preserve">the </w:t>
+      </w:r>
+      <w:r>
+        <w:t>Kafka</w:t>
+      </w:r>
+      <w:r>
+        <w:t xml:space="preserve"> cluster</w:t>
+      </w:r>
+      <w:r>
+        <w:t xml:space="preserve"> and keeping track of the trending hashtags accordingly in a 1-hour sliding time window.</w:t>
+      </w:r>
+      <w:r>
+        <w:t xml:space="preserve"> It also keeps track of the hashtags id’s that have been created in a database. This is so that during the </w:t>
+      </w:r>
+      <w:r>
+        <w:t>K</w:t>
+      </w:r>
+      <w:r>
+        <w:t>afka stream, it will check every hashtag that has been created for occurrences of likes in the stream</w:t>
+      </w:r>
+      <w:r>
+        <w:t xml:space="preserve"> on every update</w:t>
+      </w:r>
+      <w:r>
+        <w:t xml:space="preserve">. </w:t>
+      </w:r>
+    </w:p>
+    <w:p>
+      <w:r>
+        <w:t>It exposes an endpoint /</w:t>
+      </w:r>
+      <w:proofErr w:type="spellStart"/>
+      <w:r>
+        <w:t>trendingHashtags</w:t>
+      </w:r>
+      <w:proofErr w:type="spellEnd"/>
+      <w:r>
+        <w:t xml:space="preserve"> which lists the </w:t>
+      </w:r>
+      <w:proofErr w:type="gramStart"/>
+      <w:r>
+        <w:t>id’s</w:t>
+      </w:r>
+      <w:proofErr w:type="gramEnd"/>
+      <w:r>
+        <w:t xml:space="preserve"> of the top 10 trending hashtags. </w:t>
+      </w:r>
+    </w:p>
+    <w:p>
+      <w:r>
+        <w:t xml:space="preserve">The stream in this microservice, upon every event received, looks at the previous hour of events and counts how many occurrences of each hashtag there is, this is then stored in a materialized store. </w:t>
+      </w:r>
+    </w:p>
+    <w:p>
+      <w:r>
+        <w:t xml:space="preserve">If this microservice goes down, </w:t>
+      </w:r>
+      <w:proofErr w:type="gramStart"/>
+      <w:r>
+        <w:t>as long as</w:t>
+      </w:r>
+      <w:proofErr w:type="gramEnd"/>
+      <w:r>
+        <w:t xml:space="preserve"> the video microservice is still producing events, when it comes back on, it will be able to resume after the next event it receives as the </w:t>
+      </w:r>
+      <w:proofErr w:type="spellStart"/>
+      <w:r>
+        <w:t>kafka</w:t>
+      </w:r>
+      <w:proofErr w:type="spellEnd"/>
+      <w:r>
+        <w:t xml:space="preserve"> topic would persist.</w:t>
+      </w:r>
+    </w:p>
+    <w:p>
+      <w:r>
+        <w:t xml:space="preserve">This microservice does not directly communicate with any other, instead it only listens to </w:t>
+      </w:r>
+      <w:proofErr w:type="spellStart"/>
+      <w:r>
+        <w:t>kafka</w:t>
+      </w:r>
+      <w:proofErr w:type="spellEnd"/>
+      <w:r>
+        <w:t xml:space="preserve"> topic events, this means that the updates are slightly delayed.</w:t>
+      </w:r>
+    </w:p>
+    <w:p/>
+    <w:p>
+      <w:pPr>
+        <w:rPr>
+          <w:b/>
+          <w:bCs/>
+        </w:rPr>
+      </w:pPr>
+      <w:r>
+        <w:rPr>
+          <w:b/>
+          <w:bCs/>
+        </w:rPr>
+        <w:t>Subscription Microservice</w:t>
+      </w:r>
+    </w:p>
+    <w:p>
+      <w:pPr>
+        <w:ind w:left="720" w:hanging="720"/>
+        <w:rPr>
+          <w:b/>
+          <w:bCs/>
+        </w:rPr>
+      </w:pPr>
+      <w:r>
+        <w:rPr>
+          <w:b/>
+          <w:bCs/>
+        </w:rPr>
+        <w:t>TODO</w:t>
+      </w:r>
+    </w:p>
+    <w:p>
+      <w:pPr>
+        <w:rPr>
+          <w:b/>
+          <w:bCs/>
+        </w:rPr>
+      </w:pPr>
+    </w:p>
+    <w:p>
+      <w:pPr>
+        <w:rPr>
+          <w:b/>
+          <w:bCs/>
+        </w:rPr>
+      </w:pPr>
+    </w:p>
+    <w:p>
+      <w:pPr>
+        <w:rPr>
+          <w:b/>
+          <w:bCs/>
+        </w:rPr>
+      </w:pPr>
+    </w:p>
+    <w:p>
+      <w:pPr>
+        <w:rPr>
+          <w:b/>
+          <w:bCs/>
+        </w:rPr>
+      </w:pPr>
+    </w:p>
+    <w:p>
+      <w:pPr>
+        <w:rPr>
+          <w:b/>
+          <w:bCs/>
+        </w:rPr>
+      </w:pPr>
+    </w:p>
+    <w:p>
+      <w:pPr>
+        <w:rPr>
+          <w:b/>
+          <w:bCs/>
+        </w:rPr>
+      </w:pPr>
+    </w:p>
+    <w:p>
+      <w:pPr>
+        <w:rPr>
+          <w:b/>
+          <w:bCs/>
+        </w:rPr>
+      </w:pPr>
+    </w:p>
+    <w:p>
+      <w:pPr>
+        <w:rPr>
+          <w:b/>
+          <w:bCs/>
+        </w:rPr>
+      </w:pPr>
+    </w:p>
+    <w:p>
+      <w:pPr>
+        <w:rPr>
+          <w:b/>
+          <w:bCs/>
+        </w:rPr>
+      </w:pPr>
+    </w:p>
+    <w:p>
+      <w:pPr>
+        <w:rPr>
+          <w:b/>
+          <w:bCs/>
+        </w:rPr>
+      </w:pPr>
+    </w:p>
+    <w:p>
+      <w:pPr>
+        <w:rPr>
+          <w:b/>
+          <w:bCs/>
+        </w:rPr>
+      </w:pPr>
+    </w:p>
+    <w:p>
+      <w:pPr>
+        <w:rPr>
+          <w:b/>
+          <w:bCs/>
+        </w:rPr>
+      </w:pPr>
+    </w:p>
+    <w:p>
+      <w:pPr>
+        <w:rPr>
+          <w:b/>
+          <w:bCs/>
+        </w:rPr>
+      </w:pPr>
+    </w:p>
+    <w:p>
+      <w:pPr>
+        <w:rPr>
+          <w:b/>
+          <w:bCs/>
+        </w:rPr>
+      </w:pPr>
+    </w:p>
+    <w:p>
+      <w:pPr>
+        <w:rPr>
+          <w:b/>
+          <w:bCs/>
+        </w:rPr>
+      </w:pPr>
+    </w:p>
+    <w:p>
+      <w:pPr>
+        <w:rPr>
+          <w:b/>
+          <w:bCs/>
+        </w:rPr>
+      </w:pPr>
+    </w:p>
+    <w:p>
+      <w:pPr>
+        <w:rPr>
+          <w:b/>
+          <w:bCs/>
+        </w:rPr>
+      </w:pPr>
+    </w:p>
+    <w:p>
+      <w:pPr>
+        <w:rPr>
+          <w:b/>
+          <w:bCs/>
+        </w:rPr>
+      </w:pPr>
+    </w:p>
+    <w:p>
+      <w:pPr>
+        <w:rPr>
+          <w:b/>
+          <w:bCs/>
+        </w:rPr>
+      </w:pPr>
+    </w:p>
+    <w:p>
+      <w:pPr>
+        <w:rPr>
+          <w:b/>
+          <w:bCs/>
+        </w:rPr>
+      </w:pPr>
+      <w:r>
+        <w:rPr>
+          <w:b/>
+          <w:bCs/>
+        </w:rPr>
+        <w:lastRenderedPageBreak/>
+        <w:t>CLI Client Usage</w:t>
+      </w:r>
+    </w:p>
+    <w:p>
+      <w:r>
+        <w:t xml:space="preserve">The client can be run with either the dev mode </w:t>
+      </w:r>
+      <w:proofErr w:type="gramStart"/>
+      <w:r>
+        <w:t xml:space="preserve">of </w:t>
+      </w:r>
+      <w:r>
+        <w:rPr>
+          <w:rFonts w:ascii="Consolas" w:hAnsi="Consolas" w:cs="Consolas"/>
+          <w:highlight w:val="lightGray"/>
+        </w:rPr>
+        <w:t>.</w:t>
+      </w:r>
+      <w:proofErr w:type="gramEnd"/>
+      <w:r>
+        <w:rPr>
+          <w:rFonts w:ascii="Consolas" w:hAnsi="Consolas" w:cs="Consolas"/>
+          <w:highlight w:val="lightGray"/>
+        </w:rPr>
+        <w:t>/</w:t>
+      </w:r>
+      <w:proofErr w:type="spellStart"/>
+      <w:r>
+        <w:rPr>
+          <w:rFonts w:ascii="Consolas" w:hAnsi="Consolas" w:cs="Consolas"/>
+          <w:highlight w:val="lightGray"/>
+        </w:rPr>
+        <w:t>gradlew</w:t>
+      </w:r>
+      <w:proofErr w:type="spellEnd"/>
+      <w:r>
+        <w:rPr>
+          <w:rFonts w:ascii="Consolas" w:hAnsi="Consolas" w:cs="Consolas"/>
+          <w:highlight w:val="lightGray"/>
+        </w:rPr>
+        <w:t xml:space="preserve"> run </w:t>
+      </w:r>
+      <w:proofErr w:type="spellStart"/>
+      <w:r>
+        <w:rPr>
+          <w:rFonts w:ascii="Consolas" w:hAnsi="Consolas" w:cs="Consolas"/>
+          <w:highlight w:val="lightGray"/>
+        </w:rPr>
+        <w:t>args</w:t>
+      </w:r>
+      <w:proofErr w:type="spellEnd"/>
+      <w:r>
+        <w:rPr>
+          <w:rFonts w:ascii="Consolas" w:hAnsi="Consolas" w:cs="Consolas"/>
+          <w:highlight w:val="lightGray"/>
+        </w:rPr>
+        <w:t>=”&lt;command&gt; &lt;</w:t>
+      </w:r>
+      <w:proofErr w:type="spellStart"/>
+      <w:r>
+        <w:rPr>
+          <w:rFonts w:ascii="Consolas" w:hAnsi="Consolas" w:cs="Consolas"/>
+          <w:highlight w:val="lightGray"/>
+        </w:rPr>
+        <w:t>args</w:t>
+      </w:r>
+      <w:proofErr w:type="spellEnd"/>
+      <w:r>
+        <w:rPr>
+          <w:rFonts w:ascii="Consolas" w:hAnsi="Consolas" w:cs="Consolas"/>
+          <w:highlight w:val="lightGray"/>
+        </w:rPr>
+        <w:t>&gt;”</w:t>
+      </w:r>
+      <w:r>
+        <w:t xml:space="preserve"> or after running the </w:t>
+      </w:r>
+      <w:r>
+        <w:rPr>
+          <w:highlight w:val="lightGray"/>
+        </w:rPr>
+        <w:t>./</w:t>
+      </w:r>
+      <w:proofErr w:type="spellStart"/>
+      <w:r>
+        <w:rPr>
+          <w:highlight w:val="lightGray"/>
+        </w:rPr>
+        <w:t>gradlew</w:t>
+      </w:r>
+      <w:proofErr w:type="spellEnd"/>
+      <w:r>
+        <w:rPr>
+          <w:highlight w:val="lightGray"/>
+        </w:rPr>
+        <w:t xml:space="preserve"> </w:t>
+      </w:r>
+      <w:proofErr w:type="spellStart"/>
+      <w:r>
+        <w:rPr>
+          <w:highlight w:val="lightGray"/>
+        </w:rPr>
+        <w:t>dockerbuild</w:t>
+      </w:r>
+      <w:proofErr w:type="spellEnd"/>
+      <w:r>
+        <w:t xml:space="preserve"> command</w:t>
+      </w:r>
+      <w:r>
+        <w:t xml:space="preserve"> in the client directory</w:t>
+      </w:r>
+      <w:r>
+        <w:t>, can be run with</w:t>
+      </w:r>
+      <w:r>
+        <w:t xml:space="preserve"> </w:t>
+      </w:r>
+      <w:r>
+        <w:rPr>
+          <w:rFonts w:ascii="Consolas" w:hAnsi="Consolas" w:cs="Consolas"/>
+          <w:highlight w:val="lightGray"/>
+        </w:rPr>
+        <w:t xml:space="preserve">./videoCLI.sh </w:t>
+      </w:r>
+      <w:r>
+        <w:rPr>
+          <w:rFonts w:ascii="Consolas" w:hAnsi="Consolas" w:cs="Consolas"/>
+          <w:highlight w:val="lightGray"/>
+        </w:rPr>
+        <w:t>&lt;command&gt; &lt;</w:t>
+      </w:r>
+      <w:proofErr w:type="spellStart"/>
+      <w:r>
+        <w:rPr>
+          <w:rFonts w:ascii="Consolas" w:hAnsi="Consolas" w:cs="Consolas"/>
+          <w:highlight w:val="lightGray"/>
+        </w:rPr>
+        <w:t>args</w:t>
+      </w:r>
+      <w:proofErr w:type="spellEnd"/>
+      <w:r>
+        <w:rPr>
+          <w:rFonts w:ascii="Consolas" w:hAnsi="Consolas" w:cs="Consolas"/>
+          <w:highlight w:val="lightGray"/>
+        </w:rPr>
+        <w:t>&gt;.</w:t>
+      </w:r>
+      <w:r>
+        <w:rPr>
+          <w:rFonts w:ascii="Consolas" w:hAnsi="Consolas" w:cs="Consolas"/>
+        </w:rPr>
+        <w:t xml:space="preserve"> </w:t>
+      </w:r>
+      <w:r>
+        <w:t xml:space="preserve">This is a wrapper around a docker run command that runs the client docker container with the command given. </w:t>
+      </w:r>
+    </w:p>
+    <w:p>
+      <w:r>
+        <w:t xml:space="preserve">The CLI client can be used to interact with the microservices. It can be run as </w:t>
+      </w:r>
+      <w:proofErr w:type="gramStart"/>
+      <w:r>
+        <w:t>above</w:t>
+      </w:r>
+      <w:proofErr w:type="gramEnd"/>
+      <w:r>
+        <w:t xml:space="preserve"> and the following commands are available:</w:t>
+      </w:r>
+    </w:p>
+    <w:p/>
+    <w:p>
+      <w:pPr>
+        <w:pStyle w:val="ListParagraph"/>
+        <w:numPr>
+          <w:ilvl w:val="0"/>
+          <w:numId w:val="1"/>
+        </w:numPr>
+      </w:pPr>
+      <w:r>
+        <w:rPr>
+          <w:rFonts w:ascii="Consolas" w:hAnsi="Consolas" w:cs="Consolas"/>
+          <w:shd w:val="clear" w:color="auto" w:fill="D0CECE" w:themeFill="background2" w:themeFillShade="E6"/>
+        </w:rPr>
+        <w:t>add-user</w:t>
+      </w:r>
+      <w:r>
+        <w:rPr>
+          <w:rFonts w:ascii="Consolas" w:hAnsi="Consolas" w:cs="Consolas"/>
+          <w:shd w:val="clear" w:color="auto" w:fill="D0CECE" w:themeFill="background2" w:themeFillShade="E6"/>
+        </w:rPr>
+        <w:t xml:space="preserve"> &lt;name</w:t>
+      </w:r>
+      <w:r>
+        <w:rPr>
+          <w:shd w:val="clear" w:color="auto" w:fill="D0CECE" w:themeFill="background2" w:themeFillShade="E6"/>
+        </w:rPr>
+        <w:t>&gt;</w:t>
+      </w:r>
+      <w:r>
+        <w:t xml:space="preserve"> - </w:t>
+      </w:r>
+      <w:r>
+        <w:t>Adds a new user with the given name to the system.</w:t>
+      </w:r>
+    </w:p>
+    <w:p>
+      <w:pPr>
+        <w:pStyle w:val="ListParagraph"/>
+        <w:numPr>
+          <w:ilvl w:val="0"/>
+          <w:numId w:val="1"/>
+        </w:numPr>
+      </w:pPr>
+      <w:r>
+        <w:rPr>
+          <w:rFonts w:ascii="Consolas" w:hAnsi="Consolas" w:cs="Consolas"/>
+          <w:highlight w:val="lightGray"/>
+        </w:rPr>
+        <w:t>get-user</w:t>
+      </w:r>
+      <w:r>
+        <w:rPr>
+          <w:rFonts w:ascii="Consolas" w:hAnsi="Consolas" w:cs="Consolas"/>
+          <w:highlight w:val="lightGray"/>
+        </w:rPr>
+        <w:t xml:space="preserve"> -id &lt;id&gt;</w:t>
+      </w:r>
+      <w:r>
+        <w:rPr>
+          <w:rFonts w:ascii="Consolas" w:hAnsi="Consolas" w:cs="Consolas"/>
+        </w:rPr>
+        <w:t xml:space="preserve"> </w:t>
+      </w:r>
+      <w:r>
+        <w:rPr>
+          <w:rFonts w:cstheme="minorHAnsi"/>
+        </w:rPr>
+        <w:t>or</w:t>
+      </w:r>
+      <w:r>
+        <w:rPr>
+          <w:rFonts w:ascii="Consolas" w:hAnsi="Consolas" w:cs="Consolas"/>
+        </w:rPr>
+        <w:t xml:space="preserve"> </w:t>
+      </w:r>
+      <w:r>
+        <w:rPr>
+          <w:rFonts w:ascii="Consolas" w:hAnsi="Consolas" w:cs="Consolas"/>
+          <w:highlight w:val="lightGray"/>
+        </w:rPr>
+        <w:t>get-</w:t>
+      </w:r>
+      <w:proofErr w:type="gramStart"/>
+      <w:r>
+        <w:rPr>
+          <w:rFonts w:ascii="Consolas" w:hAnsi="Consolas" w:cs="Consolas"/>
+          <w:highlight w:val="lightGray"/>
+        </w:rPr>
+        <w:t>user -name</w:t>
+      </w:r>
+      <w:proofErr w:type="gramEnd"/>
+      <w:r>
+        <w:rPr>
+          <w:rFonts w:ascii="Consolas" w:hAnsi="Consolas" w:cs="Consolas"/>
+          <w:highlight w:val="lightGray"/>
+        </w:rPr>
+        <w:t xml:space="preserve"> &lt;name&gt;</w:t>
+      </w:r>
+      <w:r>
+        <w:rPr>
+          <w:rFonts w:ascii="Consolas" w:hAnsi="Consolas" w:cs="Consolas"/>
+        </w:rPr>
+        <w:t xml:space="preserve"> </w:t>
+      </w:r>
+      <w:r>
+        <w:t xml:space="preserve">- </w:t>
+      </w:r>
+      <w:r>
+        <w:t>Gets the user with the given id from the system or by name.</w:t>
+      </w:r>
+    </w:p>
+    <w:p>
+      <w:pPr>
+        <w:pStyle w:val="ListParagraph"/>
+        <w:numPr>
+          <w:ilvl w:val="0"/>
+          <w:numId w:val="1"/>
+        </w:numPr>
+      </w:pPr>
+      <w:r>
+        <w:rPr>
+          <w:rFonts w:ascii="Consolas" w:hAnsi="Consolas" w:cs="Consolas"/>
+          <w:highlight w:val="lightGray"/>
+        </w:rPr>
+        <w:t>list-users</w:t>
+      </w:r>
+      <w:r>
+        <w:t xml:space="preserve"> - </w:t>
+      </w:r>
+      <w:r>
+        <w:t>Lists all users in the system.</w:t>
+      </w:r>
+    </w:p>
+    <w:p>
+      <w:pPr>
+        <w:pStyle w:val="ListParagraph"/>
+        <w:numPr>
+          <w:ilvl w:val="0"/>
+          <w:numId w:val="1"/>
+        </w:numPr>
+      </w:pPr>
+      <w:r>
+        <w:rPr>
+          <w:rFonts w:ascii="Consolas" w:hAnsi="Consolas" w:cs="Consolas"/>
+          <w:highlight w:val="lightGray"/>
+        </w:rPr>
+        <w:t>post-video</w:t>
+      </w:r>
+      <w:r>
+        <w:rPr>
+          <w:rFonts w:ascii="Consolas" w:hAnsi="Consolas" w:cs="Consolas"/>
+          <w:highlight w:val="lightGray"/>
+        </w:rPr>
+        <w:t xml:space="preserve"> &lt;title&gt; &lt;id&gt; &lt;hashtags (space </w:t>
+      </w:r>
+      <w:proofErr w:type="spellStart"/>
+      <w:proofErr w:type="gramStart"/>
+      <w:r>
+        <w:rPr>
+          <w:rFonts w:ascii="Consolas" w:hAnsi="Consolas" w:cs="Consolas"/>
+          <w:highlight w:val="lightGray"/>
+        </w:rPr>
+        <w:t>seperated</w:t>
+      </w:r>
+      <w:proofErr w:type="spellEnd"/>
+      <w:r>
+        <w:rPr>
+          <w:rFonts w:ascii="Consolas" w:hAnsi="Consolas" w:cs="Consolas"/>
+          <w:highlight w:val="lightGray"/>
+        </w:rPr>
+        <w:t>)</w:t>
+      </w:r>
+      <w:r>
+        <w:rPr>
+          <w:rFonts w:ascii="Consolas" w:hAnsi="Consolas" w:cs="Consolas"/>
+          <w:highlight w:val="lightGray"/>
+        </w:rPr>
+        <w:t>…</w:t>
+      </w:r>
+      <w:proofErr w:type="gramEnd"/>
+      <w:r>
+        <w:rPr>
+          <w:rFonts w:ascii="Consolas" w:hAnsi="Consolas" w:cs="Consolas"/>
+          <w:highlight w:val="lightGray"/>
+        </w:rPr>
+        <w:t>&gt;</w:t>
+      </w:r>
+      <w:r>
+        <w:t xml:space="preserve"> </w:t>
+      </w:r>
+      <w:r>
+        <w:t>Adds a new video with the given title, user posted by id and (option</w:t>
+      </w:r>
+      <w:r>
+        <w:t>a</w:t>
+      </w:r>
+      <w:r>
+        <w:t>l) hashtags to the system.</w:t>
+      </w:r>
+    </w:p>
+    <w:p>
+      <w:pPr>
+        <w:pStyle w:val="ListParagraph"/>
+        <w:numPr>
+          <w:ilvl w:val="0"/>
+          <w:numId w:val="1"/>
+        </w:numPr>
+        <w:rPr>
+          <w:rFonts w:cstheme="minorHAnsi"/>
+        </w:rPr>
+      </w:pPr>
+      <w:r>
+        <w:rPr>
+          <w:rFonts w:ascii="Consolas" w:hAnsi="Consolas" w:cs="Consolas"/>
+          <w:highlight w:val="lightGray"/>
+        </w:rPr>
+        <w:t>get-video</w:t>
+      </w:r>
+      <w:r>
+        <w:rPr>
+          <w:rFonts w:ascii="Consolas" w:hAnsi="Consolas" w:cs="Consolas"/>
+          <w:highlight w:val="lightGray"/>
+        </w:rPr>
+        <w:t xml:space="preserve"> -id &lt;id&gt;</w:t>
+      </w:r>
+      <w:r>
+        <w:t xml:space="preserve"> or </w:t>
+      </w:r>
+      <w:r>
+        <w:rPr>
+          <w:rFonts w:ascii="Consolas" w:hAnsi="Consolas" w:cs="Consolas"/>
+          <w:highlight w:val="lightGray"/>
+        </w:rPr>
+        <w:t>get-video -</w:t>
+      </w:r>
+      <w:proofErr w:type="spellStart"/>
+      <w:r>
+        <w:rPr>
+          <w:rFonts w:ascii="Consolas" w:hAnsi="Consolas" w:cs="Consolas"/>
+          <w:highlight w:val="lightGray"/>
+        </w:rPr>
+        <w:t>postedBy</w:t>
+      </w:r>
+      <w:proofErr w:type="spellEnd"/>
+      <w:r>
+        <w:rPr>
+          <w:rFonts w:ascii="Consolas" w:hAnsi="Consolas" w:cs="Consolas"/>
+          <w:highlight w:val="lightGray"/>
+        </w:rPr>
+        <w:t xml:space="preserve"> &lt;</w:t>
+      </w:r>
+      <w:proofErr w:type="spellStart"/>
+      <w:r>
+        <w:rPr>
+          <w:rFonts w:ascii="Consolas" w:hAnsi="Consolas" w:cs="Consolas"/>
+          <w:highlight w:val="lightGray"/>
+        </w:rPr>
+        <w:t>userId</w:t>
+      </w:r>
+      <w:proofErr w:type="spellEnd"/>
+      <w:r>
+        <w:rPr>
+          <w:rFonts w:ascii="Consolas" w:hAnsi="Consolas" w:cs="Consolas"/>
+          <w:highlight w:val="lightGray"/>
+        </w:rPr>
+        <w:t>&gt;</w:t>
+      </w:r>
+      <w:r>
+        <w:rPr>
+          <w:rFonts w:ascii="Consolas" w:hAnsi="Consolas" w:cs="Consolas"/>
+        </w:rPr>
+        <w:t xml:space="preserve"> </w:t>
+      </w:r>
+      <w:r>
+        <w:t xml:space="preserve">or </w:t>
+      </w:r>
+      <w:r>
+        <w:rPr>
+          <w:rFonts w:ascii="Consolas" w:hAnsi="Consolas" w:cs="Consolas"/>
+          <w:highlight w:val="lightGray"/>
+        </w:rPr>
+        <w:t>get-video -hashtag &lt;</w:t>
+      </w:r>
+      <w:proofErr w:type="spellStart"/>
+      <w:r>
+        <w:rPr>
+          <w:rFonts w:ascii="Consolas" w:hAnsi="Consolas" w:cs="Consolas"/>
+          <w:highlight w:val="lightGray"/>
+        </w:rPr>
+        <w:t>hashtagName</w:t>
+      </w:r>
+      <w:proofErr w:type="spellEnd"/>
+      <w:r>
+        <w:rPr>
+          <w:rFonts w:ascii="Consolas" w:hAnsi="Consolas" w:cs="Consolas"/>
+          <w:highlight w:val="lightGray"/>
+        </w:rPr>
+        <w:t>&gt;</w:t>
+      </w:r>
+      <w:r>
+        <w:rPr>
+          <w:rFonts w:ascii="Consolas" w:hAnsi="Consolas" w:cs="Consolas"/>
+        </w:rPr>
+        <w:t xml:space="preserve"> - </w:t>
+      </w:r>
+      <w:r>
+        <w:rPr>
+          <w:rFonts w:cstheme="minorHAnsi"/>
+        </w:rPr>
+        <w:t>get videos by id, user poste</w:t>
+      </w:r>
+      <w:r>
+        <w:rPr>
+          <w:rFonts w:cstheme="minorHAnsi"/>
+        </w:rPr>
+        <w:t xml:space="preserve">d or </w:t>
+      </w:r>
+      <w:proofErr w:type="gramStart"/>
+      <w:r>
+        <w:rPr>
+          <w:rFonts w:cstheme="minorHAnsi"/>
+        </w:rPr>
+        <w:t>hashtag</w:t>
+      </w:r>
+      <w:proofErr w:type="gramEnd"/>
+    </w:p>
+    <w:p>
+      <w:pPr>
+        <w:pStyle w:val="ListParagraph"/>
+        <w:numPr>
+          <w:ilvl w:val="0"/>
+          <w:numId w:val="1"/>
+        </w:numPr>
+      </w:pPr>
+      <w:r>
+        <w:rPr>
+          <w:rFonts w:ascii="Consolas" w:hAnsi="Consolas" w:cs="Consolas"/>
+          <w:highlight w:val="lightGray"/>
+        </w:rPr>
+        <w:t>list-videos</w:t>
+      </w:r>
+      <w:r>
+        <w:t xml:space="preserve"> - </w:t>
+      </w:r>
+      <w:r>
+        <w:t>Lists all videos in the system.</w:t>
+      </w:r>
+    </w:p>
+    <w:p>
+      <w:pPr>
+        <w:pStyle w:val="ListParagraph"/>
+        <w:numPr>
+          <w:ilvl w:val="0"/>
+          <w:numId w:val="1"/>
+        </w:numPr>
+      </w:pPr>
+      <w:r>
+        <w:rPr>
+          <w:rFonts w:ascii="Consolas" w:hAnsi="Consolas" w:cs="Consolas"/>
+          <w:highlight w:val="lightGray"/>
+        </w:rPr>
+        <w:t>like-video</w:t>
+      </w:r>
+      <w:r>
+        <w:rPr>
+          <w:rFonts w:ascii="Consolas" w:hAnsi="Consolas" w:cs="Consolas"/>
+          <w:highlight w:val="lightGray"/>
+        </w:rPr>
+        <w:t xml:space="preserve"> &lt;</w:t>
+      </w:r>
+      <w:proofErr w:type="spellStart"/>
+      <w:r>
+        <w:rPr>
+          <w:rFonts w:ascii="Consolas" w:hAnsi="Consolas" w:cs="Consolas"/>
+          <w:highlight w:val="lightGray"/>
+        </w:rPr>
+        <w:t>videoID</w:t>
+      </w:r>
+      <w:proofErr w:type="spellEnd"/>
+      <w:r>
+        <w:rPr>
+          <w:rFonts w:ascii="Consolas" w:hAnsi="Consolas" w:cs="Consolas"/>
+          <w:highlight w:val="lightGray"/>
+        </w:rPr>
+        <w:t>&gt; &lt;</w:t>
+      </w:r>
+      <w:proofErr w:type="spellStart"/>
+      <w:r>
+        <w:rPr>
+          <w:rFonts w:ascii="Consolas" w:hAnsi="Consolas" w:cs="Consolas"/>
+          <w:highlight w:val="lightGray"/>
+        </w:rPr>
+        <w:t>userID</w:t>
+      </w:r>
+      <w:proofErr w:type="spellEnd"/>
+      <w:r>
+        <w:rPr>
+          <w:rFonts w:ascii="Consolas" w:hAnsi="Consolas" w:cs="Consolas"/>
+          <w:highlight w:val="lightGray"/>
+        </w:rPr>
+        <w:t>&gt;</w:t>
+      </w:r>
+      <w:r>
+        <w:t xml:space="preserve"> - </w:t>
+      </w:r>
+      <w:r>
+        <w:t>Marks the video with the given id as liked by a user.</w:t>
+      </w:r>
+    </w:p>
+    <w:p>
+      <w:pPr>
+        <w:pStyle w:val="ListParagraph"/>
+        <w:numPr>
+          <w:ilvl w:val="0"/>
+          <w:numId w:val="1"/>
+        </w:numPr>
+      </w:pPr>
+      <w:r>
+        <w:rPr>
+          <w:rFonts w:ascii="Consolas" w:hAnsi="Consolas" w:cs="Consolas"/>
+          <w:highlight w:val="lightGray"/>
+        </w:rPr>
+        <w:t>dislike-video</w:t>
+      </w:r>
+      <w:r>
+        <w:rPr>
+          <w:rFonts w:ascii="Consolas" w:hAnsi="Consolas" w:cs="Consolas"/>
+          <w:highlight w:val="lightGray"/>
+        </w:rPr>
+        <w:t xml:space="preserve"> </w:t>
+      </w:r>
+      <w:r>
+        <w:rPr>
+          <w:rFonts w:ascii="Consolas" w:hAnsi="Consolas" w:cs="Consolas"/>
+          <w:highlight w:val="lightGray"/>
+        </w:rPr>
+        <w:t>&lt;</w:t>
+      </w:r>
+      <w:proofErr w:type="spellStart"/>
+      <w:r>
+        <w:rPr>
+          <w:rFonts w:ascii="Consolas" w:hAnsi="Consolas" w:cs="Consolas"/>
+          <w:highlight w:val="lightGray"/>
+        </w:rPr>
+        <w:t>videoID</w:t>
+      </w:r>
+      <w:proofErr w:type="spellEnd"/>
+      <w:r>
+        <w:rPr>
+          <w:rFonts w:ascii="Consolas" w:hAnsi="Consolas" w:cs="Consolas"/>
+          <w:highlight w:val="lightGray"/>
+        </w:rPr>
+        <w:t>&gt; &lt;</w:t>
+      </w:r>
+      <w:proofErr w:type="spellStart"/>
+      <w:r>
+        <w:rPr>
+          <w:rFonts w:ascii="Consolas" w:hAnsi="Consolas" w:cs="Consolas"/>
+          <w:highlight w:val="lightGray"/>
+        </w:rPr>
+        <w:t>userID</w:t>
+      </w:r>
+      <w:proofErr w:type="spellEnd"/>
+      <w:r>
+        <w:rPr>
+          <w:rFonts w:ascii="Consolas" w:hAnsi="Consolas" w:cs="Consolas"/>
+          <w:highlight w:val="lightGray"/>
+        </w:rPr>
+        <w:t>&gt;</w:t>
+      </w:r>
+      <w:r>
+        <w:t xml:space="preserve"> </w:t>
+      </w:r>
+      <w:r>
+        <w:t>-</w:t>
+      </w:r>
+      <w:r>
+        <w:t xml:space="preserve"> </w:t>
+      </w:r>
+      <w:r>
+        <w:t>Marks the video with the given id as disliked by a user.</w:t>
+      </w:r>
+    </w:p>
+    <w:p>
+      <w:pPr>
+        <w:pStyle w:val="ListParagraph"/>
+        <w:numPr>
+          <w:ilvl w:val="0"/>
+          <w:numId w:val="1"/>
+        </w:numPr>
+      </w:pPr>
+      <w:r>
+        <w:rPr>
+          <w:rFonts w:ascii="Consolas" w:hAnsi="Consolas" w:cs="Consolas"/>
+          <w:highlight w:val="lightGray"/>
+        </w:rPr>
+        <w:t>watch-video</w:t>
+      </w:r>
+      <w:r>
+        <w:rPr>
+          <w:rFonts w:ascii="Consolas" w:hAnsi="Consolas" w:cs="Consolas"/>
+          <w:highlight w:val="lightGray"/>
+        </w:rPr>
+        <w:t xml:space="preserve"> &lt;</w:t>
+      </w:r>
+      <w:proofErr w:type="spellStart"/>
+      <w:r>
+        <w:rPr>
+          <w:rFonts w:ascii="Consolas" w:hAnsi="Consolas" w:cs="Consolas"/>
+          <w:highlight w:val="lightGray"/>
+        </w:rPr>
+        <w:t>userID</w:t>
+      </w:r>
+      <w:proofErr w:type="spellEnd"/>
+      <w:r>
+        <w:rPr>
+          <w:rFonts w:ascii="Consolas" w:hAnsi="Consolas" w:cs="Consolas"/>
+          <w:highlight w:val="lightGray"/>
+        </w:rPr>
+        <w:t>&gt; &lt;</w:t>
+      </w:r>
+      <w:proofErr w:type="spellStart"/>
+      <w:r>
+        <w:rPr>
+          <w:rFonts w:ascii="Consolas" w:hAnsi="Consolas" w:cs="Consolas"/>
+          <w:highlight w:val="lightGray"/>
+        </w:rPr>
+        <w:t>videoID</w:t>
+      </w:r>
+      <w:proofErr w:type="spellEnd"/>
+      <w:r>
+        <w:rPr>
+          <w:rFonts w:ascii="Consolas" w:hAnsi="Consolas" w:cs="Consolas"/>
+          <w:highlight w:val="lightGray"/>
+        </w:rPr>
+        <w:t>&gt;</w:t>
+      </w:r>
+      <w:r>
+        <w:t xml:space="preserve"> - </w:t>
+      </w:r>
+      <w:r>
+        <w:t>Marks the video with the given id as watched by a user.</w:t>
+      </w:r>
+    </w:p>
+    <w:p>
+      <w:pPr>
+        <w:pStyle w:val="ListParagraph"/>
+        <w:numPr>
+          <w:ilvl w:val="0"/>
+          <w:numId w:val="1"/>
+        </w:numPr>
+      </w:pPr>
+      <w:r>
+        <w:rPr>
+          <w:rFonts w:ascii="Consolas" w:hAnsi="Consolas" w:cs="Consolas"/>
+          <w:highlight w:val="lightGray"/>
+        </w:rPr>
+        <w:t>trending-hashtags</w:t>
+      </w:r>
+      <w:r>
+        <w:t xml:space="preserve"> - </w:t>
+      </w:r>
+      <w:r>
+        <w:t>Gets the top 10 trending hashtags in the system.</w:t>
+      </w:r>
+    </w:p>
+    <w:p>
+      <w:pPr>
+        <w:pStyle w:val="ListParagraph"/>
+        <w:numPr>
+          <w:ilvl w:val="0"/>
+          <w:numId w:val="1"/>
+        </w:numPr>
+      </w:pPr>
+      <w:r>
+        <w:rPr>
+          <w:rFonts w:ascii="Consolas" w:hAnsi="Consolas" w:cs="Consolas"/>
+          <w:highlight w:val="lightGray"/>
+        </w:rPr>
+        <w:t>s</w:t>
+      </w:r>
+      <w:r>
+        <w:rPr>
+          <w:rFonts w:ascii="Consolas" w:hAnsi="Consolas" w:cs="Consolas"/>
+          <w:highlight w:val="lightGray"/>
+        </w:rPr>
+        <w:t>ubscribe</w:t>
+      </w:r>
+      <w:r>
+        <w:t xml:space="preserve"> </w:t>
+      </w:r>
+      <w:r>
+        <w:rPr>
+          <w:b/>
+          <w:bCs/>
+        </w:rPr>
+        <w:t>TBD</w:t>
+      </w:r>
+      <w:r>
+        <w:t xml:space="preserve"> - </w:t>
+      </w:r>
+      <w:r>
+        <w:t>Subscribes a user with the given id to the hashtag with the given name.</w:t>
+      </w:r>
+    </w:p>
+    <w:p>
+      <w:pPr>
+        <w:pStyle w:val="ListParagraph"/>
+        <w:numPr>
+          <w:ilvl w:val="0"/>
+          <w:numId w:val="1"/>
+        </w:numPr>
+      </w:pPr>
+      <w:r>
+        <w:rPr>
+          <w:rFonts w:ascii="Consolas" w:hAnsi="Consolas" w:cs="Consolas"/>
+          <w:highlight w:val="lightGray"/>
+        </w:rPr>
+        <w:t>unsubscribe</w:t>
+      </w:r>
+      <w:r>
+        <w:t xml:space="preserve"> </w:t>
+      </w:r>
+      <w:r>
+        <w:rPr>
+          <w:b/>
+          <w:bCs/>
+        </w:rPr>
+        <w:t>TBD</w:t>
+      </w:r>
+      <w:r>
+        <w:t xml:space="preserve"> - </w:t>
+      </w:r>
+      <w:r>
+        <w:t>Unsubscribes a user with the given id from the hashtag with the given name.</w:t>
+      </w:r>
+    </w:p>
+    <w:p/>
+    <w:p/>
+    <w:p/>
+    <w:p/>
+    <w:p/>
+    <w:p/>
+    <w:p/>
+    <w:p/>
+    <w:p/>
+    <w:p/>
+    <w:p/>
+    <w:p/>
+    <w:p/>
+    <w:p/>
+    <w:p/>
+    <w:p/>
+    <w:p/>
+    <w:p/>
+    <w:p/>
+    <w:p/>
+    <w:p/>
+    <w:p/>
+    <w:p/>
+    <w:p/>
+    <w:p/>
+    <w:p/>
+    <w:p/>
+    <w:p/>
+    <w:p/>
+    <w:p/>
+    <w:p/>
+    <w:p/>
+    <w:p>
+      <w:r>
+        <w:t>1.3 Containerisation</w:t>
+      </w:r>
+    </w:p>
+    <w:p/>
+    <w:p>
+      <w:r>
+        <w:t>Discuss how the solution can scale up to larger numbers of users, and be resilient to failures (e.g. of a container, or a node)</w:t>
+      </w:r>
+    </w:p>
+    <w:p>
+      <w:r>
+        <w:t>Each microservice has its own container, as well as each database</w:t>
+      </w:r>
+      <w:r>
+        <w:t xml:space="preserve"> and</w:t>
+      </w:r>
+      <w:r>
+        <w:t xml:space="preserve"> </w:t>
+      </w:r>
+      <w:r>
+        <w:t xml:space="preserve">all 3 </w:t>
+      </w:r>
+      <w:proofErr w:type="spellStart"/>
+      <w:r>
+        <w:t>kafka</w:t>
+      </w:r>
+      <w:proofErr w:type="spellEnd"/>
+      <w:r>
+        <w:t xml:space="preserve"> </w:t>
+      </w:r>
+      <w:r>
+        <w:t xml:space="preserve">nodes. </w:t>
+      </w:r>
+      <w:proofErr w:type="gramStart"/>
+      <w:r>
+        <w:t>Also</w:t>
+      </w:r>
+      <w:proofErr w:type="gramEnd"/>
+      <w:r>
+        <w:t xml:space="preserve"> there is a </w:t>
+      </w:r>
+      <w:proofErr w:type="spellStart"/>
+      <w:r>
+        <w:t>kafka-init</w:t>
+      </w:r>
+      <w:proofErr w:type="spellEnd"/>
+      <w:r>
+        <w:t xml:space="preserve"> container that adds the topics to the </w:t>
+      </w:r>
+      <w:proofErr w:type="spellStart"/>
+      <w:r>
+        <w:t>kafka</w:t>
+      </w:r>
+      <w:proofErr w:type="spellEnd"/>
+      <w:r>
+        <w:t xml:space="preserve"> nodes. These are all run with the orchestrator docker compose.</w:t>
+      </w:r>
+    </w:p>
+    <w:p>
+      <w:r>
+        <w:t>Lastly the client (CLI) is containerised and is started briefly upon each command.</w:t>
+      </w:r>
+    </w:p>
+    <w:p/>
+    <w:p>
+      <w:r>
+        <w:t>As each part (resources and services) are containerised separately, this means that they can be scaled separately. They can be scaled</w:t>
+      </w:r>
+      <w:r>
+        <w:t xml:space="preserve"> up to a larger number of users by:</w:t>
+      </w:r>
+    </w:p>
+    <w:p>
+      <w:pPr>
+        <w:pStyle w:val="ListParagraph"/>
+        <w:numPr>
+          <w:ilvl w:val="0"/>
+          <w:numId w:val="1"/>
+        </w:numPr>
+      </w:pPr>
+      <w:r>
+        <w:t>Multiple containers – multiple containers of each microservice can</w:t>
+      </w:r>
+      <w:r>
+        <w:t xml:space="preserve"> easily</w:t>
+      </w:r>
+      <w:r>
+        <w:t xml:space="preserve"> be added to ensure that there is constant availability. </w:t>
+      </w:r>
+      <w:proofErr w:type="gramStart"/>
+      <w:r>
+        <w:t>Also</w:t>
+      </w:r>
+      <w:proofErr w:type="gramEnd"/>
+      <w:r>
+        <w:t xml:space="preserve"> additional </w:t>
+      </w:r>
+      <w:proofErr w:type="spellStart"/>
+      <w:r>
+        <w:t>kafka</w:t>
+      </w:r>
+      <w:proofErr w:type="spellEnd"/>
+      <w:r>
+        <w:t xml:space="preserve"> nodes could be added. </w:t>
+      </w:r>
+      <w:r>
+        <w:t xml:space="preserve"> This means that if any containers go down, the others may be able to continue regardless.</w:t>
+      </w:r>
+    </w:p>
+    <w:p>
+      <w:pPr>
+        <w:pStyle w:val="ListParagraph"/>
+        <w:numPr>
+          <w:ilvl w:val="0"/>
+          <w:numId w:val="1"/>
+        </w:numPr>
+      </w:pPr>
+      <w:r>
+        <w:t xml:space="preserve">Database replication – MariaDB supports database replication in multiple ways including master-slave whereby </w:t>
+      </w:r>
+      <w:r>
+        <w:t>changes made on the master server are asynchronously replicated to one or more slave servers.</w:t>
+      </w:r>
+      <w:r>
+        <w:t xml:space="preserve"> This means that if a database volume becomes corrupted or if a database node goes down, the system will carry on.</w:t>
+      </w:r>
+    </w:p>
+    <w:p>
+      <w:pPr>
+        <w:pStyle w:val="ListParagraph"/>
+        <w:numPr>
+          <w:ilvl w:val="0"/>
+          <w:numId w:val="1"/>
+        </w:numPr>
+      </w:pPr>
+      <w:r>
+        <w:t xml:space="preserve">Load Balancers – The addition of load balancers would be able to distribute requests evenly over multiple microservice containers to reduce risk of crashes due to too many requests. </w:t>
+      </w:r>
+    </w:p>
+    <w:p>
+      <w:pPr>
+        <w:pStyle w:val="ListParagraph"/>
+        <w:numPr>
+          <w:ilvl w:val="0"/>
+          <w:numId w:val="1"/>
+        </w:numPr>
+      </w:pPr>
+      <w:r>
+        <w:t xml:space="preserve">Scaling up – Giving more resources to the services such as RAM, disk space, CPU availability. </w:t>
+      </w:r>
+    </w:p>
+    <w:p>
+      <w:r>
+        <w:t>For the system to be resilient to failures</w:t>
+      </w:r>
+      <w:r>
+        <w:t xml:space="preserve"> the following could be/has been added</w:t>
+      </w:r>
+      <w:r>
+        <w:t>:</w:t>
+      </w:r>
+    </w:p>
+    <w:p>
+      <w:pPr>
+        <w:pStyle w:val="ListParagraph"/>
+        <w:numPr>
+          <w:ilvl w:val="0"/>
+          <w:numId w:val="1"/>
+        </w:numPr>
+      </w:pPr>
+      <w:r>
+        <w:t xml:space="preserve">Automated restart containers – The restart: unless-stopped </w:t>
+      </w:r>
+      <w:proofErr w:type="spellStart"/>
+      <w:r>
+        <w:t>stategy</w:t>
+      </w:r>
+      <w:proofErr w:type="spellEnd"/>
+      <w:r>
+        <w:t xml:space="preserve"> has been added to all containers to ensure that if they stop for any reason other than being stopped, they will restart. </w:t>
+      </w:r>
+    </w:p>
+    <w:p>
+      <w:pPr>
+        <w:pStyle w:val="ListParagraph"/>
+        <w:numPr>
+          <w:ilvl w:val="0"/>
+          <w:numId w:val="1"/>
+        </w:numPr>
+      </w:pPr>
+      <w:r>
+        <w:t xml:space="preserve">Monitoring – monitoring of the services and containers could be added with the addition of a Prometheus container which could send data to either an on-prem or cloud Grafana </w:t>
+      </w:r>
+      <w:proofErr w:type="gramStart"/>
+      <w:r>
+        <w:t>in order to</w:t>
+      </w:r>
+      <w:proofErr w:type="gramEnd"/>
+      <w:r>
+        <w:t xml:space="preserve"> easily configure alerts and create dashboards. This would allow a fast response to problems such as </w:t>
+      </w:r>
+      <w:proofErr w:type="spellStart"/>
+      <w:r>
+        <w:t>highload</w:t>
+      </w:r>
+      <w:proofErr w:type="spellEnd"/>
+      <w:r>
+        <w:t xml:space="preserve"> or a full disk. </w:t>
+      </w:r>
+    </w:p>
+    <w:p>
+      <w:pPr>
+        <w:pStyle w:val="ListParagraph"/>
+        <w:numPr>
+          <w:ilvl w:val="0"/>
+          <w:numId w:val="1"/>
+        </w:numPr>
+      </w:pPr>
+      <w:proofErr w:type="spellStart"/>
+      <w:r>
+        <w:t>Healthchecks</w:t>
+      </w:r>
+      <w:proofErr w:type="spellEnd"/>
+      <w:r>
+        <w:t xml:space="preserve"> – Implemented on each microservice and resource to aid with </w:t>
+      </w:r>
+      <w:proofErr w:type="gramStart"/>
+      <w:r>
+        <w:t>monitoring</w:t>
+      </w:r>
+      <w:proofErr w:type="gramEnd"/>
+    </w:p>
+    <w:p>
+      <w:pPr>
+        <w:pStyle w:val="ListParagraph"/>
+        <w:numPr>
+          <w:ilvl w:val="0"/>
+          <w:numId w:val="1"/>
+        </w:numPr>
+      </w:pPr>
+      <w:r>
+        <w:t xml:space="preserve">Loose coupling – Where possible, microservices rely on </w:t>
+      </w:r>
+      <w:proofErr w:type="spellStart"/>
+      <w:r>
+        <w:t>kafka</w:t>
+      </w:r>
+      <w:proofErr w:type="spellEnd"/>
+      <w:r>
+        <w:t xml:space="preserve"> events rather than direct </w:t>
+      </w:r>
+      <w:proofErr w:type="gramStart"/>
+      <w:r>
+        <w:t>request based</w:t>
+      </w:r>
+      <w:proofErr w:type="gramEnd"/>
+      <w:r>
+        <w:t xml:space="preserve"> communication. This reduces reliance on each microservice and means that the microservices are more resilient to failures. </w:t>
+      </w:r>
+    </w:p>
     <w:p/>
     <w:p/>
     <w:p/>
@@ -1349,13 +2932,795 @@
     <w:p>
       <w:r>
         <w:lastRenderedPageBreak/>
-        <w:t>1.3 Containerisation</w:t>
-      </w:r>
-    </w:p>
-    <w:p/>
-    <w:p>
-      <w:r>
-        <w:t>Discuss how the solution can scale up to larger numbers of users, and be resilient to failures (e.g. of a container, or a node)</w:t>
+        <w:t>2.1.4 Quality Assurance</w:t>
+      </w:r>
+    </w:p>
+    <w:p/>
+    <w:p/>
+    <w:p/>
+    <w:p/>
+    <w:p/>
+    <w:p/>
+    <w:p/>
+    <w:p/>
+    <w:p/>
+    <w:p/>
+    <w:p/>
+    <w:p/>
+    <w:p/>
+    <w:p/>
+    <w:p>
+      <w:r>
+        <w:br w:type="page"/>
+      </w:r>
+    </w:p>
+    <w:p/>
+    <w:p>
+      <w:pPr>
+        <w:rPr>
+          <w:b/>
+          <w:bCs/>
+        </w:rPr>
+      </w:pPr>
+      <w:r>
+        <w:rPr>
+          <w:b/>
+          <w:bCs/>
+        </w:rPr>
+        <w:t xml:space="preserve">Docker </w:t>
+      </w:r>
+      <w:r>
+        <w:rPr>
+          <w:b/>
+          <w:bCs/>
+        </w:rPr>
+        <w:t>Image</w:t>
+      </w:r>
+      <w:r>
+        <w:rPr>
+          <w:b/>
+          <w:bCs/>
+        </w:rPr>
+        <w:t xml:space="preserve"> inspecting</w:t>
+      </w:r>
+    </w:p>
+    <w:p/>
+    <w:p>
+      <w:r>
+        <w:t>When scanning my microservice images with docker scout, the following vulnerabilities where found:</w:t>
+      </w:r>
+    </w:p>
+    <w:p>
+      <w:pPr>
+        <w:rPr>
+          <w:b/>
+          <w:bCs/>
+        </w:rPr>
+      </w:pPr>
+      <w:r>
+        <w:rPr>
+          <w:b/>
+          <w:bCs/>
+        </w:rPr>
+        <w:drawing>
+          <wp:anchor distT="0" distB="0" distL="114300" distR="114300" simplePos="0" relativeHeight="251676672" behindDoc="0" locked="0" layoutInCell="1" allowOverlap="1" wp14:anchorId="179EA1CB" wp14:editId="47F343C7">
+            <wp:simplePos x="0" y="0"/>
+            <wp:positionH relativeFrom="column">
+              <wp:posOffset>0</wp:posOffset>
+            </wp:positionH>
+            <wp:positionV relativeFrom="paragraph">
+              <wp:posOffset>187325</wp:posOffset>
+            </wp:positionV>
+            <wp:extent cx="3416300" cy="2658110"/>
+            <wp:effectExtent l="0" t="0" r="0" b="0"/>
+            <wp:wrapSquare wrapText="bothSides"/>
+            <wp:docPr id="2027138682" name="Picture 1" descr="A screenshot of a computer&#10;&#10;Description automatically generated"/>
+            <wp:cNvGraphicFramePr>
+              <a:graphicFrameLocks xmlns:a="http://schemas.openxmlformats.org/drawingml/2006/main" noChangeAspect="1"/>
+            </wp:cNvGraphicFramePr>
+            <a:graphic xmlns:a="http://schemas.openxmlformats.org/drawingml/2006/main">
+              <a:graphicData uri="http://schemas.openxmlformats.org/drawingml/2006/picture">
+                <pic:pic xmlns:pic="http://schemas.openxmlformats.org/drawingml/2006/picture">
+                  <pic:nvPicPr>
+                    <pic:cNvPr id="2027138682" name="Picture 1" descr="A screenshot of a computer&#10;&#10;Description automatically generated"/>
+                    <pic:cNvPicPr/>
+                  </pic:nvPicPr>
+                  <pic:blipFill>
+                    <a:blip r:embed="rId9" cstate="print">
+                      <a:extLst>
+                        <a:ext uri="{28A0092B-C50C-407E-A947-70E740481C1C}">
+                          <a14:useLocalDpi xmlns:a14="http://schemas.microsoft.com/office/drawing/2010/main" val="0"/>
+                        </a:ext>
+                      </a:extLst>
+                    </a:blip>
+                    <a:stretch>
+                      <a:fillRect/>
+                    </a:stretch>
+                  </pic:blipFill>
+                  <pic:spPr>
+                    <a:xfrm>
+                      <a:off x="0" y="0"/>
+                      <a:ext cx="3416300" cy="2658110"/>
+                    </a:xfrm>
+                    <a:prstGeom prst="rect">
+                      <a:avLst/>
+                    </a:prstGeom>
+                  </pic:spPr>
+                </pic:pic>
+              </a:graphicData>
+            </a:graphic>
+            <wp14:sizeRelH relativeFrom="page">
+              <wp14:pctWidth>0</wp14:pctWidth>
+            </wp14:sizeRelH>
+            <wp14:sizeRelV relativeFrom="page">
+              <wp14:pctHeight>0</wp14:pctHeight>
+            </wp14:sizeRelV>
+          </wp:anchor>
+        </w:drawing>
+      </w:r>
+    </w:p>
+    <w:p>
+      <w:r>
+        <w:t>The</w:t>
+      </w:r>
+      <w:r>
+        <w:t xml:space="preserve"> first 2</w:t>
+      </w:r>
+      <w:r>
+        <w:t xml:space="preserve"> are dependenc</w:t>
+      </w:r>
+      <w:r>
+        <w:t>ies</w:t>
+      </w:r>
+      <w:r>
+        <w:t xml:space="preserve"> from the </w:t>
+      </w:r>
+      <w:proofErr w:type="spellStart"/>
+      <w:r>
+        <w:t>micronaut</w:t>
+      </w:r>
+      <w:proofErr w:type="spellEnd"/>
+      <w:r>
+        <w:t>-http-client</w:t>
+      </w:r>
+      <w:r>
+        <w:t xml:space="preserve"> dependency defined in my </w:t>
+      </w:r>
+      <w:proofErr w:type="spellStart"/>
+      <w:proofErr w:type="gramStart"/>
+      <w:r>
+        <w:t>build.gradle</w:t>
+      </w:r>
+      <w:proofErr w:type="spellEnd"/>
+      <w:proofErr w:type="gramEnd"/>
+      <w:r>
+        <w:t xml:space="preserve"> and are were found in all 3 microservices</w:t>
+      </w:r>
+      <w:r>
+        <w:t xml:space="preserve">. (This was traced using the dependency task in </w:t>
+      </w:r>
+      <w:proofErr w:type="spellStart"/>
+      <w:r>
+        <w:t>gradle</w:t>
+      </w:r>
+      <w:proofErr w:type="spellEnd"/>
+      <w:r>
+        <w:t xml:space="preserve">). In order to resolve this, I found the earliest point in which these security advisories were resolved, and overrode the version to </w:t>
+      </w:r>
+      <w:proofErr w:type="gramStart"/>
+      <w:r>
+        <w:t>io.netty</w:t>
+      </w:r>
+      <w:proofErr w:type="gramEnd"/>
+      <w:r>
+        <w:t>:netty-codec-http2:4.1.100.Final</w:t>
+      </w:r>
+      <w:r>
+        <w:t xml:space="preserve">. </w:t>
+      </w:r>
+    </w:p>
+    <w:p>
+      <w:r>
+        <w:rPr>
+          <w:noProof/>
+        </w:rPr>
+        <mc:AlternateContent>
+          <mc:Choice Requires="wps">
+            <w:drawing>
+              <wp:anchor distT="0" distB="0" distL="114300" distR="114300" simplePos="0" relativeHeight="251679744" behindDoc="0" locked="0" layoutInCell="1" allowOverlap="1" wp14:anchorId="45B4C6FD" wp14:editId="6C03E74E">
+                <wp:simplePos x="0" y="0"/>
+                <wp:positionH relativeFrom="column">
+                  <wp:posOffset>0</wp:posOffset>
+                </wp:positionH>
+                <wp:positionV relativeFrom="paragraph">
+                  <wp:posOffset>1047115</wp:posOffset>
+                </wp:positionV>
+                <wp:extent cx="3416300" cy="191135"/>
+                <wp:effectExtent l="0" t="0" r="0" b="0"/>
+                <wp:wrapSquare wrapText="bothSides"/>
+                <wp:docPr id="1891301940" name="Text Box 1"/>
+                <wp:cNvGraphicFramePr/>
+                <a:graphic xmlns:a="http://schemas.openxmlformats.org/drawingml/2006/main">
+                  <a:graphicData uri="http://schemas.microsoft.com/office/word/2010/wordprocessingShape">
+                    <wps:wsp>
+                      <wps:cNvSpPr txBox="1"/>
+                      <wps:spPr>
+                        <a:xfrm>
+                          <a:off x="0" y="0"/>
+                          <a:ext cx="3416300" cy="191135"/>
+                        </a:xfrm>
+                        <a:prstGeom prst="rect">
+                          <a:avLst/>
+                        </a:prstGeom>
+                        <a:solidFill>
+                          <a:prstClr val="white"/>
+                        </a:solidFill>
+                        <a:ln>
+                          <a:noFill/>
+                        </a:ln>
+                      </wps:spPr>
+                      <wps:txbx>
+                        <w:txbxContent>
+                          <w:p>
+                            <w:pPr>
+                              <w:pStyle w:val="Caption"/>
+                            </w:pPr>
+                            <w:r>
+                              <w:t xml:space="preserve">Figure </w:t>
+                            </w:r>
+                            <w:r>
+                              <w:fldChar w:fldCharType="begin"/>
+                            </w:r>
+                            <w:r>
+                              <w:instrText xml:space="preserve"> SEQ Figure \* ARABIC </w:instrText>
+                            </w:r>
+                            <w:r>
+                              <w:fldChar w:fldCharType="separate"/>
+                            </w:r>
+                            <w:r>
+                              <w:rPr>
+                                <w:noProof/>
+                              </w:rPr>
+                              <w:t>1</w:t>
+                            </w:r>
+                            <w:r>
+                              <w:fldChar w:fldCharType="end"/>
+                            </w:r>
+                            <w:r>
+                              <w:t xml:space="preserve"> - Microservice docker scout scan </w:t>
+                            </w:r>
+                            <w:r>
+                              <w:t>before fix</w:t>
+                            </w:r>
+                          </w:p>
+                          <w:p>
+                            <w:pPr>
+                              <w:pStyle w:val="Caption"/>
+                              <w:rPr>
+                                <w:b/>
+                                <w:bCs/>
+                              </w:rPr>
+                            </w:pPr>
+                          </w:p>
+                        </w:txbxContent>
+                      </wps:txbx>
+                      <wps:bodyPr rot="0" spcFirstLastPara="0" vertOverflow="overflow" horzOverflow="overflow" vert="horz" wrap="square" lIns="0" tIns="0" rIns="0" bIns="0" numCol="1" spcCol="0" rtlCol="0" fromWordArt="0" anchor="t" anchorCtr="0" forceAA="0" compatLnSpc="1">
+                        <a:prstTxWarp prst="textNoShape">
+                          <a:avLst/>
+                        </a:prstTxWarp>
+                        <a:noAutofit/>
+                      </wps:bodyPr>
+                    </wps:wsp>
+                  </a:graphicData>
+                </a:graphic>
+                <wp14:sizeRelV relativeFrom="margin">
+                  <wp14:pctHeight>0</wp14:pctHeight>
+                </wp14:sizeRelV>
+              </wp:anchor>
+            </w:drawing>
+          </mc:Choice>
+          <mc:Fallback>
+            <w:pict>
+              <v:shape w14:anchorId="45B4C6FD" id="Text Box 1" o:spid="_x0000_s1032" type="#_x0000_t202" style="position:absolute;margin-left:0;margin-top:82.45pt;width:269pt;height:15.05pt;z-index:251679744;visibility:visible;mso-wrap-style:square;mso-height-percent:0;mso-wrap-distance-left:9pt;mso-wrap-distance-top:0;mso-wrap-distance-right:9pt;mso-wrap-distance-bottom:0;mso-position-horizontal:absolute;mso-position-horizontal-relative:text;mso-position-vertical:absolute;mso-position-vertical-relative:text;mso-height-percent:0;mso-height-relative:margin;v-text-anchor:top" o:gfxdata="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" stroked="f">
+                <v:textbox inset="0,0,0,0">
+                  <w:txbxContent>
+                    <w:p>
+                      <w:pPr>
+                        <w:pStyle w:val="Caption"/>
+                      </w:pPr>
+                      <w:r>
+                        <w:t xml:space="preserve">Figure </w:t>
+                      </w:r>
+                      <w:r>
+                        <w:fldChar w:fldCharType="begin"/>
+                      </w:r>
+                      <w:r>
+                        <w:instrText xml:space="preserve"> SEQ Figure \* ARABIC </w:instrText>
+                      </w:r>
+                      <w:r>
+                        <w:fldChar w:fldCharType="separate"/>
+                      </w:r>
+                      <w:r>
+                        <w:rPr>
+                          <w:noProof/>
+                        </w:rPr>
+                        <w:t>1</w:t>
+                      </w:r>
+                      <w:r>
+                        <w:fldChar w:fldCharType="end"/>
+                      </w:r>
+                      <w:r>
+                        <w:t xml:space="preserve"> - Microservice docker scout scan </w:t>
+                      </w:r>
+                      <w:r>
+                        <w:t>before fix</w:t>
+                      </w:r>
+                    </w:p>
+                    <w:p>
+                      <w:pPr>
+                        <w:pStyle w:val="Caption"/>
+                        <w:rPr>
+                          <w:b/>
+                          <w:bCs/>
+                        </w:rPr>
+                      </w:pPr>
+                    </w:p>
+                  </w:txbxContent>
+                </v:textbox>
+                <w10:wrap type="square"/>
+              </v:shape>
+            </w:pict>
+          </mc:Fallback>
+        </mc:AlternateContent>
+      </w:r>
+      <w:r>
+        <w:drawing>
+          <wp:anchor distT="0" distB="0" distL="114300" distR="114300" simplePos="0" relativeHeight="251675648" behindDoc="0" locked="0" layoutInCell="1" allowOverlap="1" wp14:anchorId="498B5202" wp14:editId="6722FC17">
+            <wp:simplePos x="0" y="0"/>
+            <wp:positionH relativeFrom="column">
+              <wp:posOffset>0</wp:posOffset>
+            </wp:positionH>
+            <wp:positionV relativeFrom="paragraph">
+              <wp:posOffset>1438275</wp:posOffset>
+            </wp:positionV>
+            <wp:extent cx="3416300" cy="2491105"/>
+            <wp:effectExtent l="0" t="0" r="0" b="0"/>
+            <wp:wrapSquare wrapText="bothSides"/>
+            <wp:docPr id="1505448075" name="Picture 1" descr="A screenshot of a video chat&#10;&#10;Description automatically generated"/>
+            <wp:cNvGraphicFramePr>
+              <a:graphicFrameLocks xmlns:a="http://schemas.openxmlformats.org/drawingml/2006/main" noChangeAspect="1"/>
+            </wp:cNvGraphicFramePr>
+            <a:graphic xmlns:a="http://schemas.openxmlformats.org/drawingml/2006/main">
+              <a:graphicData uri="http://schemas.openxmlformats.org/drawingml/2006/picture">
+                <pic:pic xmlns:pic="http://schemas.openxmlformats.org/drawingml/2006/picture">
+                  <pic:nvPicPr>
+                    <pic:cNvPr id="1505448075" name="Picture 1" descr="A screenshot of a video chat&#10;&#10;Description automatically generated"/>
+                    <pic:cNvPicPr/>
+                  </pic:nvPicPr>
+                  <pic:blipFill>
+                    <a:blip r:embed="rId10" cstate="print">
+                      <a:extLst>
+                        <a:ext uri="{28A0092B-C50C-407E-A947-70E740481C1C}">
+                          <a14:useLocalDpi xmlns:a14="http://schemas.microsoft.com/office/drawing/2010/main" val="0"/>
+                        </a:ext>
+                      </a:extLst>
+                    </a:blip>
+                    <a:stretch>
+                      <a:fillRect/>
+                    </a:stretch>
+                  </pic:blipFill>
+                  <pic:spPr>
+                    <a:xfrm>
+                      <a:off x="0" y="0"/>
+                      <a:ext cx="3416300" cy="2491105"/>
+                    </a:xfrm>
+                    <a:prstGeom prst="rect">
+                      <a:avLst/>
+                    </a:prstGeom>
+                  </pic:spPr>
+                </pic:pic>
+              </a:graphicData>
+            </a:graphic>
+            <wp14:sizeRelH relativeFrom="page">
+              <wp14:pctWidth>0</wp14:pctWidth>
+            </wp14:sizeRelH>
+            <wp14:sizeRelV relativeFrom="page">
+              <wp14:pctHeight>0</wp14:pctHeight>
+            </wp14:sizeRelV>
+          </wp:anchor>
+        </w:drawing>
+      </w:r>
+      <w:r>
+        <w:t>The 3</w:t>
+      </w:r>
+      <w:r>
+        <w:rPr>
+          <w:vertAlign w:val="superscript"/>
+        </w:rPr>
+        <w:t>rd</w:t>
+      </w:r>
+      <w:r>
+        <w:t xml:space="preserve"> is a dependency of </w:t>
+      </w:r>
+      <w:proofErr w:type="spellStart"/>
+      <w:r>
+        <w:t>kafka</w:t>
+      </w:r>
+      <w:proofErr w:type="spellEnd"/>
+      <w:r>
+        <w:t xml:space="preserve">-streams, I overrode the dependency to </w:t>
+      </w:r>
+      <w:r>
+        <w:t>"</w:t>
+      </w:r>
+      <w:proofErr w:type="gramStart"/>
+      <w:r>
+        <w:t>com.fasterxml</w:t>
+      </w:r>
+      <w:proofErr w:type="gramEnd"/>
+      <w:r>
+        <w:t>.jackson.core:jackson-databind:2.16.0"</w:t>
+      </w:r>
+      <w:r>
+        <w:t xml:space="preserve"> which also resolved it. </w:t>
+      </w:r>
+      <w:r>
+        <w:br/>
+      </w:r>
+      <w:proofErr w:type="gramStart"/>
+      <w:r>
+        <w:t>Ideally</w:t>
+      </w:r>
+      <w:proofErr w:type="gramEnd"/>
+      <w:r>
+        <w:t xml:space="preserve"> I would have traced back to the version of </w:t>
+      </w:r>
+      <w:proofErr w:type="spellStart"/>
+      <w:r>
+        <w:t>kafka</w:t>
+      </w:r>
+      <w:proofErr w:type="spellEnd"/>
+      <w:r>
+        <w:t xml:space="preserve"> streams or </w:t>
+      </w:r>
+      <w:proofErr w:type="spellStart"/>
+      <w:r>
+        <w:t>micronaut</w:t>
+      </w:r>
+      <w:proofErr w:type="spellEnd"/>
+      <w:r>
+        <w:t xml:space="preserve"> that caused the dependency version however I did not have enough time to feasibly do this and ensure there were no breaking changes in my microservices. </w:t>
+      </w:r>
+    </w:p>
+    <w:p/>
+    <w:p>
+      <w:r>
+        <w:t>M</w:t>
+      </w:r>
+      <w:r>
+        <w:t xml:space="preserve">y client container uses </w:t>
+      </w:r>
+      <w:proofErr w:type="gramStart"/>
+      <w:r>
+        <w:t>ubuntu:20:04</w:t>
+      </w:r>
+      <w:proofErr w:type="gramEnd"/>
+      <w:r>
+        <w:t xml:space="preserve"> and eclipse </w:t>
+      </w:r>
+      <w:proofErr w:type="spellStart"/>
+      <w:r>
+        <w:t>temurin</w:t>
+      </w:r>
+      <w:proofErr w:type="spellEnd"/>
+      <w:r>
+        <w:t xml:space="preserve"> as the base images which has many vulnerabilities: </w:t>
+      </w:r>
+    </w:p>
+    <w:p>
+      <w:r>
+        <w:t xml:space="preserve">In order to resolve </w:t>
+      </w:r>
+      <w:proofErr w:type="gramStart"/>
+      <w:r>
+        <w:t>this</w:t>
+      </w:r>
+      <w:proofErr w:type="gramEnd"/>
+      <w:r>
+        <w:t xml:space="preserve"> I have changed the base image to </w:t>
+      </w:r>
+      <w:r>
+        <w:t>"amazoncorretto:17-alpine3.17"</w:t>
+      </w:r>
+      <w:r>
+        <w:t xml:space="preserve"> which </w:t>
+      </w:r>
+      <w:r>
+        <w:rPr>
+          <w:b/>
+          <w:bCs/>
+        </w:rPr>
+        <w:t xml:space="preserve">resolved all </w:t>
+      </w:r>
+      <w:r>
+        <w:rPr>
+          <w:b/>
+          <w:bCs/>
+        </w:rPr>
+        <w:t>vulnerabilities</w:t>
+      </w:r>
+      <w:r>
+        <w:t xml:space="preserve">. </w:t>
+      </w:r>
+    </w:p>
+    <w:p/>
+    <w:p>
+      <w:r>
+        <w:rPr>
+          <w:noProof/>
+        </w:rPr>
+        <mc:AlternateContent>
+          <mc:Choice Requires="wps">
+            <w:drawing>
+              <wp:anchor distT="0" distB="0" distL="114300" distR="114300" simplePos="0" relativeHeight="251681792" behindDoc="0" locked="0" layoutInCell="1" allowOverlap="1" wp14:anchorId="3838C0D3" wp14:editId="041A86DB">
+                <wp:simplePos x="0" y="0"/>
+                <wp:positionH relativeFrom="column">
+                  <wp:posOffset>0</wp:posOffset>
+                </wp:positionH>
+                <wp:positionV relativeFrom="paragraph">
+                  <wp:posOffset>1027430</wp:posOffset>
+                </wp:positionV>
+                <wp:extent cx="3366135" cy="635"/>
+                <wp:effectExtent l="0" t="0" r="0" b="0"/>
+                <wp:wrapSquare wrapText="bothSides"/>
+                <wp:docPr id="1502608419" name="Text Box 1"/>
+                <wp:cNvGraphicFramePr/>
+                <a:graphic xmlns:a="http://schemas.openxmlformats.org/drawingml/2006/main">
+                  <a:graphicData uri="http://schemas.microsoft.com/office/word/2010/wordprocessingShape">
+                    <wps:wsp>
+                      <wps:cNvSpPr txBox="1"/>
+                      <wps:spPr>
+                        <a:xfrm>
+                          <a:off x="0" y="0"/>
+                          <a:ext cx="3366135" cy="635"/>
+                        </a:xfrm>
+                        <a:prstGeom prst="rect">
+                          <a:avLst/>
+                        </a:prstGeom>
+                        <a:solidFill>
+                          <a:prstClr val="white"/>
+                        </a:solidFill>
+                        <a:ln>
+                          <a:noFill/>
+                        </a:ln>
+                      </wps:spPr>
+                      <wps:txbx>
+                        <w:txbxContent>
+                          <w:p>
+                            <w:pPr>
+                              <w:pStyle w:val="Caption"/>
+                            </w:pPr>
+                            <w:r>
+                              <w:t xml:space="preserve">Figure </w:t>
+                            </w:r>
+                            <w:r>
+                              <w:fldChar w:fldCharType="begin"/>
+                            </w:r>
+                            <w:r>
+                              <w:instrText xml:space="preserve"> SEQ Figure \* ARABIC </w:instrText>
+                            </w:r>
+                            <w:r>
+                              <w:fldChar w:fldCharType="separate"/>
+                            </w:r>
+                            <w:r>
+                              <w:rPr>
+                                <w:noProof/>
+                              </w:rPr>
+                              <w:t>2</w:t>
+                            </w:r>
+                            <w:r>
+                              <w:fldChar w:fldCharType="end"/>
+                            </w:r>
+                            <w:r>
+                              <w:t xml:space="preserve"> - Client (CLI) image docker scout scan before fix</w:t>
+                            </w:r>
+                          </w:p>
+                        </w:txbxContent>
+                      </wps:txbx>
+                      <wps:bodyPr rot="0" spcFirstLastPara="0" vertOverflow="overflow" horzOverflow="overflow" vert="horz" wrap="square" lIns="0" tIns="0" rIns="0" bIns="0" numCol="1" spcCol="0" rtlCol="0" fromWordArt="0" anchor="t" anchorCtr="0" forceAA="0" compatLnSpc="1">
+                        <a:prstTxWarp prst="textNoShape">
+                          <a:avLst/>
+                        </a:prstTxWarp>
+                        <a:spAutoFit/>
+                      </wps:bodyPr>
+                    </wps:wsp>
+                  </a:graphicData>
+                </a:graphic>
+                <wp14:sizeRelH relativeFrom="margin">
+                  <wp14:pctWidth>0</wp14:pctWidth>
+                </wp14:sizeRelH>
+              </wp:anchor>
+            </w:drawing>
+          </mc:Choice>
+          <mc:Fallback>
+            <w:pict>
+              <v:shape w14:anchorId="3838C0D3" id="_x0000_s1033" type="#_x0000_t202" style="position:absolute;margin-left:0;margin-top:80.9pt;width:265.05pt;height:.05pt;z-index:251681792;visibility:visible;mso-wrap-style:square;mso-width-percent:0;mso-wrap-distance-left:9pt;mso-wrap-distance-top:0;mso-wrap-distance-right:9pt;mso-wrap-distance-bottom:0;mso-position-horizontal:absolute;mso-position-horizontal-relative:text;mso-position-vertical:absolute;mso-position-vertical-relative:text;mso-width-percent:0;mso-width-relative:margin;v-text-anchor:top" o:gfxdata="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" stroked="f">
+                <v:textbox style="mso-fit-shape-to-text:t" inset="0,0,0,0">
+                  <w:txbxContent>
+                    <w:p>
+                      <w:pPr>
+                        <w:pStyle w:val="Caption"/>
+                      </w:pPr>
+                      <w:r>
+                        <w:t xml:space="preserve">Figure </w:t>
+                      </w:r>
+                      <w:r>
+                        <w:fldChar w:fldCharType="begin"/>
+                      </w:r>
+                      <w:r>
+                        <w:instrText xml:space="preserve"> SEQ Figure \* ARABIC </w:instrText>
+                      </w:r>
+                      <w:r>
+                        <w:fldChar w:fldCharType="separate"/>
+                      </w:r>
+                      <w:r>
+                        <w:rPr>
+                          <w:noProof/>
+                        </w:rPr>
+                        <w:t>2</w:t>
+                      </w:r>
+                      <w:r>
+                        <w:fldChar w:fldCharType="end"/>
+                      </w:r>
+                      <w:r>
+                        <w:t xml:space="preserve"> - Client (CLI) image docker scout scan before fix</w:t>
+                      </w:r>
+                    </w:p>
+                  </w:txbxContent>
+                </v:textbox>
+                <w10:wrap type="square"/>
+              </v:shape>
+            </w:pict>
+          </mc:Fallback>
+        </mc:AlternateContent>
+      </w:r>
+      <w:r>
+        <w:t xml:space="preserve">There were 51 vulnerabilities in MariaDB containers, the highest risk ones were related to parsing </w:t>
+      </w:r>
+      <w:proofErr w:type="spellStart"/>
+      <w:r>
+        <w:t>javascript</w:t>
+      </w:r>
+      <w:proofErr w:type="spellEnd"/>
+      <w:r>
+        <w:t xml:space="preserve"> which is mostly unrelated to my system. This many vulnerabilities cannot feasibly be resolved in the time given as the MariaDB version is the most up to date at the time. </w:t>
+      </w:r>
+    </w:p>
+    <w:p/>
+    <w:p>
+      <w:r>
+        <w:rPr>
+          <w:b/>
+          <w:bCs/>
+        </w:rPr>
+        <w:drawing>
+          <wp:anchor distT="0" distB="0" distL="114300" distR="114300" simplePos="0" relativeHeight="251677696" behindDoc="0" locked="0" layoutInCell="1" allowOverlap="1" wp14:anchorId="177AAC14" wp14:editId="0A11C799">
+            <wp:simplePos x="0" y="0"/>
+            <wp:positionH relativeFrom="column">
+              <wp:posOffset>-149860</wp:posOffset>
+            </wp:positionH>
+            <wp:positionV relativeFrom="paragraph">
+              <wp:posOffset>215265</wp:posOffset>
+            </wp:positionV>
+            <wp:extent cx="3565525" cy="2450465"/>
+            <wp:effectExtent l="0" t="0" r="3175" b="635"/>
+            <wp:wrapSquare wrapText="bothSides"/>
+            <wp:docPr id="1026835538" name="Picture 1"/>
+            <wp:cNvGraphicFramePr>
+              <a:graphicFrameLocks xmlns:a="http://schemas.openxmlformats.org/drawingml/2006/main" noChangeAspect="1"/>
+            </wp:cNvGraphicFramePr>
+            <a:graphic xmlns:a="http://schemas.openxmlformats.org/drawingml/2006/main">
+              <a:graphicData uri="http://schemas.openxmlformats.org/drawingml/2006/picture">
+                <pic:pic xmlns:pic="http://schemas.openxmlformats.org/drawingml/2006/picture">
+                  <pic:nvPicPr>
+                    <pic:cNvPr id="1026835538" name=""/>
+                    <pic:cNvPicPr/>
+                  </pic:nvPicPr>
+                  <pic:blipFill>
+                    <a:blip r:embed="rId11" cstate="print">
+                      <a:extLst>
+                        <a:ext uri="{28A0092B-C50C-407E-A947-70E740481C1C}">
+                          <a14:useLocalDpi xmlns:a14="http://schemas.microsoft.com/office/drawing/2010/main" val="0"/>
+                        </a:ext>
+                      </a:extLst>
+                    </a:blip>
+                    <a:stretch>
+                      <a:fillRect/>
+                    </a:stretch>
+                  </pic:blipFill>
+                  <pic:spPr>
+                    <a:xfrm>
+                      <a:off x="0" y="0"/>
+                      <a:ext cx="3565525" cy="2450465"/>
+                    </a:xfrm>
+                    <a:prstGeom prst="rect">
+                      <a:avLst/>
+                    </a:prstGeom>
+                  </pic:spPr>
+                </pic:pic>
+              </a:graphicData>
+            </a:graphic>
+            <wp14:sizeRelH relativeFrom="page">
+              <wp14:pctWidth>0</wp14:pctWidth>
+            </wp14:sizeRelH>
+            <wp14:sizeRelV relativeFrom="page">
+              <wp14:pctHeight>0</wp14:pctHeight>
+            </wp14:sizeRelV>
+          </wp:anchor>
+        </w:drawing>
+      </w:r>
+    </w:p>
+    <w:p>
+      <w:pPr>
+        <w:ind w:left="720" w:hanging="720"/>
+        <w:rPr>
+          <w:b/>
+          <w:bCs/>
+        </w:rPr>
+      </w:pPr>
+      <w:r>
+        <w:t xml:space="preserve">There were 36 vulnerabilities in the </w:t>
+      </w:r>
+      <w:proofErr w:type="spellStart"/>
+      <w:r>
+        <w:t>kafka</w:t>
+      </w:r>
+      <w:proofErr w:type="spellEnd"/>
+      <w:r>
+        <w:t xml:space="preserve"> containers, </w:t>
+      </w:r>
+      <w:proofErr w:type="gramStart"/>
+      <w:r>
+        <w:t>in order to</w:t>
+      </w:r>
+      <w:proofErr w:type="gramEnd"/>
+      <w:r>
+        <w:t xml:space="preserve"> fix the most critical, I have upgraded my </w:t>
+      </w:r>
+      <w:proofErr w:type="spellStart"/>
+      <w:r>
+        <w:t>kafka</w:t>
+      </w:r>
+      <w:proofErr w:type="spellEnd"/>
+      <w:r>
+        <w:t xml:space="preserve"> </w:t>
+      </w:r>
+      <w:r>
+        <w:t xml:space="preserve">image </w:t>
+      </w:r>
+      <w:r>
+        <w:t>version to 3.6.1.</w:t>
+      </w:r>
+      <w:r>
+        <w:t xml:space="preserve"> This fixes the critical vulnerability although that relates to zookeeper, which my </w:t>
+      </w:r>
+      <w:proofErr w:type="spellStart"/>
+      <w:r>
+        <w:t>kafka</w:t>
+      </w:r>
+      <w:proofErr w:type="spellEnd"/>
+      <w:r>
+        <w:t xml:space="preserve"> cluster does not use. It also resolves a netty-code vulnerability as before which is a dependency in the image. This is good because </w:t>
+      </w:r>
+      <w:r>
+        <w:t xml:space="preserve">these vulnerabilities were critical and high respectively. </w:t>
+      </w:r>
+      <w:r>
+        <w:rPr>
+          <w:b/>
+          <w:bCs/>
+        </w:rPr>
+        <w:br/>
       </w:r>
     </w:p>
     <w:p/>
@@ -1369,6 +3734,242 @@
     </w:sectPr>
   </w:body>
 </w:document>
+</file>
+
+<file path=word/numbering.xml><?xml version="1.0" encoding="utf-8"?>
+<w:numbering xmlns:wpc="http://schemas.microsoft.com/office/word/2010/wordprocessingCanvas" xmlns:cx="http://schemas.microsoft.com/office/drawing/2014/chartex" xmlns:cx1="http://schemas.microsoft.com/office/drawing/2015/9/8/chartex" xmlns:cx2="http://schemas.microsoft.com/office/drawing/2015/10/21/chartex" xmlns:cx3="http://schemas.microsoft.com/office/drawing/2016/5/9/chartex" xmlns:cx4="http://schemas.microsoft.com/office/drawing/2016/5/10/chartex" xmlns:cx5="http://schemas.microsoft.com/office/drawing/2016/5/11/chartex" xmlns:cx6="http://schemas.microsoft.com/office/drawing/2016/5/12/chartex" xmlns:cx7="http://schemas.microsoft.com/office/drawing/2016/5/13/chartex" xmlns:cx8="http://schemas.microsoft.com/office/drawing/2016/5/14/chartex" xmlns:mc="http://schemas.openxmlformats.org/markup-compatibility/2006" xmlns:aink="http://schemas.microsoft.com/office/drawing/2016/ink" xmlns:am3d="http://schemas.microsoft.com/office/drawing/2017/model3d" xmlns:o="urn:schemas-microsoft-com:office:office" xmlns:oel="http://schemas.microsoft.com/office/2019/extlst" xmlns:r="http://schemas.openxmlformats.org/officeDocument/2006/relationships" xmlns:m="http://schemas.openxmlformats.org/officeDocument/2006/math" xmlns:v="urn:schemas-microsoft-com:vml" xmlns:wp14="http://schemas.microsoft.com/office/word/2010/wordprocessingDrawing" xmlns:wp="http://schemas.openxmlformats.org/drawingml/2006/wordprocessingDrawing" xmlns:w10="urn:schemas-microsoft-com:office:word" xmlns:w="http://schemas.openxmlformats.org/wordprocessingml/2006/main" xmlns:w14="http://schemas.microsoft.com/office/word/2010/wordml" xmlns:w15="http://schemas.microsoft.com/office/word/2012/wordml" xmlns:w16cex="http://schemas.microsoft.com/office/word/2018/wordml/cex" xmlns:w16cid="http://schemas.microsoft.com/office/word/2016/wordml/cid" xmlns:w16="http://schemas.microsoft.com/office/word/2018/wordml" xmlns:w16sdtdh="http://schemas.microsoft.com/office/word/2020/wordml/sdtdatahash" xmlns:w16se="http://schemas.microsoft.com/office/word/2015/wordml/symex" xmlns:wpg="http://schemas.microsoft.com/office/word/2010/wordprocessingGroup" xmlns:wpi="http://schemas.microsoft.com/office/word/2010/wordprocessingInk" xmlns:wne="http://schemas.microsoft.com/office/word/2006/wordml" xmlns:wps="http://schemas.microsoft.com/office/word/2010/wordprocessingShape" mc:Ignorable="w14 w15 w16se w16cid w16 w16cex w16sdtdh wp14">
+  <w:abstractNum w:abstractNumId="0" w15:restartNumberingAfterBreak="0">
+    <w:nsid w:val="23DA2A0E"/>
+    <w:multiLevelType w:val="hybridMultilevel"/>
+    <w:tmpl w:val="CD583480"/>
+    <w:lvl w:ilvl="0" w:tplc="C6FEBBB6">
+      <w:start w:val="1"/>
+      <w:numFmt w:val="bullet"/>
+      <w:lvlText w:val="-"/>
+      <w:lvlJc w:val="left"/>
+      <w:pPr>
+        <w:ind w:left="720" w:hanging="360"/>
+      </w:pPr>
+      <w:rPr>
+        <w:rFonts w:ascii="Calibri" w:eastAsiaTheme="minorHAnsi" w:hAnsi="Calibri" w:cs="Calibri" w:hint="default"/>
+      </w:rPr>
+    </w:lvl>
+    <w:lvl w:ilvl="1" w:tplc="08090003">
+      <w:start w:val="1"/>
+      <w:numFmt w:val="bullet"/>
+      <w:lvlText w:val="o"/>
+      <w:lvlJc w:val="left"/>
+      <w:pPr>
+        <w:ind w:left="1440" w:hanging="360"/>
+      </w:pPr>
+      <w:rPr>
+        <w:rFonts w:ascii="Courier New" w:hAnsi="Courier New" w:cs="Courier New" w:hint="default"/>
+      </w:rPr>
+    </w:lvl>
+    <w:lvl w:ilvl="2" w:tplc="08090005" w:tentative="1">
+      <w:start w:val="1"/>
+      <w:numFmt w:val="bullet"/>
+      <w:lvlText w:val=""/>
+      <w:lvlJc w:val="left"/>
+      <w:pPr>
+        <w:ind w:left="2160" w:hanging="360"/>
+      </w:pPr>
+      <w:rPr>
+        <w:rFonts w:ascii="Wingdings" w:hAnsi="Wingdings" w:hint="default"/>
+      </w:rPr>
+    </w:lvl>
+    <w:lvl w:ilvl="3" w:tplc="08090001" w:tentative="1">
+      <w:start w:val="1"/>
+      <w:numFmt w:val="bullet"/>
+      <w:lvlText w:val=""/>
+      <w:lvlJc w:val="left"/>
+      <w:pPr>
+        <w:ind w:left="2880" w:hanging="360"/>
+      </w:pPr>
+      <w:rPr>
+        <w:rFonts w:ascii="Symbol" w:hAnsi="Symbol" w:hint="default"/>
+      </w:rPr>
+    </w:lvl>
+    <w:lvl w:ilvl="4" w:tplc="08090003" w:tentative="1">
+      <w:start w:val="1"/>
+      <w:numFmt w:val="bullet"/>
+      <w:lvlText w:val="o"/>
+      <w:lvlJc w:val="left"/>
+      <w:pPr>
+        <w:ind w:left="3600" w:hanging="360"/>
+      </w:pPr>
+      <w:rPr>
+        <w:rFonts w:ascii="Courier New" w:hAnsi="Courier New" w:cs="Courier New" w:hint="default"/>
+      </w:rPr>
+    </w:lvl>
+    <w:lvl w:ilvl="5" w:tplc="08090005" w:tentative="1">
+      <w:start w:val="1"/>
+      <w:numFmt w:val="bullet"/>
+      <w:lvlText w:val=""/>
+      <w:lvlJc w:val="left"/>
+      <w:pPr>
+        <w:ind w:left="4320" w:hanging="360"/>
+      </w:pPr>
+      <w:rPr>
+        <w:rFonts w:ascii="Wingdings" w:hAnsi="Wingdings" w:hint="default"/>
+      </w:rPr>
+    </w:lvl>
+    <w:lvl w:ilvl="6" w:tplc="08090001" w:tentative="1">
+      <w:start w:val="1"/>
+      <w:numFmt w:val="bullet"/>
+      <w:lvlText w:val=""/>
+      <w:lvlJc w:val="left"/>
+      <w:pPr>
+        <w:ind w:left="5040" w:hanging="360"/>
+      </w:pPr>
+      <w:rPr>
+        <w:rFonts w:ascii="Symbol" w:hAnsi="Symbol" w:hint="default"/>
+      </w:rPr>
+    </w:lvl>
+    <w:lvl w:ilvl="7" w:tplc="08090003" w:tentative="1">
+      <w:start w:val="1"/>
+      <w:numFmt w:val="bullet"/>
+      <w:lvlText w:val="o"/>
+      <w:lvlJc w:val="left"/>
+      <w:pPr>
+        <w:ind w:left="5760" w:hanging="360"/>
+      </w:pPr>
+      <w:rPr>
+        <w:rFonts w:ascii="Courier New" w:hAnsi="Courier New" w:cs="Courier New" w:hint="default"/>
+      </w:rPr>
+    </w:lvl>
+    <w:lvl w:ilvl="8" w:tplc="08090005" w:tentative="1">
+      <w:start w:val="1"/>
+      <w:numFmt w:val="bullet"/>
+      <w:lvlText w:val=""/>
+      <w:lvlJc w:val="left"/>
+      <w:pPr>
+        <w:ind w:left="6480" w:hanging="360"/>
+      </w:pPr>
+      <w:rPr>
+        <w:rFonts w:ascii="Wingdings" w:hAnsi="Wingdings" w:hint="default"/>
+      </w:rPr>
+    </w:lvl>
+  </w:abstractNum>
+  <w:abstractNum w:abstractNumId="1" w15:restartNumberingAfterBreak="0">
+    <w:nsid w:val="37BD7D29"/>
+    <w:multiLevelType w:val="hybridMultilevel"/>
+    <w:tmpl w:val="503EBF1A"/>
+    <w:lvl w:ilvl="0" w:tplc="93BAEE16">
+      <w:numFmt w:val="bullet"/>
+      <w:lvlText w:val="-"/>
+      <w:lvlJc w:val="left"/>
+      <w:pPr>
+        <w:ind w:left="720" w:hanging="360"/>
+      </w:pPr>
+      <w:rPr>
+        <w:rFonts w:ascii="Calibri" w:eastAsiaTheme="minorHAnsi" w:hAnsi="Calibri" w:cs="Calibri" w:hint="default"/>
+      </w:rPr>
+    </w:lvl>
+    <w:lvl w:ilvl="1" w:tplc="08090003">
+      <w:start w:val="1"/>
+      <w:numFmt w:val="bullet"/>
+      <w:lvlText w:val="o"/>
+      <w:lvlJc w:val="left"/>
+      <w:pPr>
+        <w:ind w:left="1440" w:hanging="360"/>
+      </w:pPr>
+      <w:rPr>
+        <w:rFonts w:ascii="Courier New" w:hAnsi="Courier New" w:cs="Courier New" w:hint="default"/>
+      </w:rPr>
+    </w:lvl>
+    <w:lvl w:ilvl="2" w:tplc="08090005" w:tentative="1">
+      <w:start w:val="1"/>
+      <w:numFmt w:val="bullet"/>
+      <w:lvlText w:val=""/>
+      <w:lvlJc w:val="left"/>
+      <w:pPr>
+        <w:ind w:left="2160" w:hanging="360"/>
+      </w:pPr>
+      <w:rPr>
+        <w:rFonts w:ascii="Wingdings" w:hAnsi="Wingdings" w:hint="default"/>
+      </w:rPr>
+    </w:lvl>
+    <w:lvl w:ilvl="3" w:tplc="08090001" w:tentative="1">
+      <w:start w:val="1"/>
+      <w:numFmt w:val="bullet"/>
+      <w:lvlText w:val=""/>
+      <w:lvlJc w:val="left"/>
+      <w:pPr>
+        <w:ind w:left="2880" w:hanging="360"/>
+      </w:pPr>
+      <w:rPr>
+        <w:rFonts w:ascii="Symbol" w:hAnsi="Symbol" w:hint="default"/>
+      </w:rPr>
+    </w:lvl>
+    <w:lvl w:ilvl="4" w:tplc="08090003" w:tentative="1">
+      <w:start w:val="1"/>
+      <w:numFmt w:val="bullet"/>
+      <w:lvlText w:val="o"/>
+      <w:lvlJc w:val="left"/>
+      <w:pPr>
+        <w:ind w:left="3600" w:hanging="360"/>
+      </w:pPr>
+      <w:rPr>
+        <w:rFonts w:ascii="Courier New" w:hAnsi="Courier New" w:cs="Courier New" w:hint="default"/>
+      </w:rPr>
+    </w:lvl>
+    <w:lvl w:ilvl="5" w:tplc="08090005" w:tentative="1">
+      <w:start w:val="1"/>
+      <w:numFmt w:val="bullet"/>
+      <w:lvlText w:val=""/>
+      <w:lvlJc w:val="left"/>
+      <w:pPr>
+        <w:ind w:left="4320" w:hanging="360"/>
+      </w:pPr>
+      <w:rPr>
+        <w:rFonts w:ascii="Wingdings" w:hAnsi="Wingdings" w:hint="default"/>
+      </w:rPr>
+    </w:lvl>
+    <w:lvl w:ilvl="6" w:tplc="08090001" w:tentative="1">
+      <w:start w:val="1"/>
+      <w:numFmt w:val="bullet"/>
+      <w:lvlText w:val=""/>
+      <w:lvlJc w:val="left"/>
+      <w:pPr>
+        <w:ind w:left="5040" w:hanging="360"/>
+      </w:pPr>
+      <w:rPr>
+        <w:rFonts w:ascii="Symbol" w:hAnsi="Symbol" w:hint="default"/>
+      </w:rPr>
+    </w:lvl>
+    <w:lvl w:ilvl="7" w:tplc="08090003" w:tentative="1">
+      <w:start w:val="1"/>
+      <w:numFmt w:val="bullet"/>
+      <w:lvlText w:val="o"/>
+      <w:lvlJc w:val="left"/>
+      <w:pPr>
+        <w:ind w:left="5760" w:hanging="360"/>
+      </w:pPr>
+      <w:rPr>
+        <w:rFonts w:ascii="Courier New" w:hAnsi="Courier New" w:cs="Courier New" w:hint="default"/>
+      </w:rPr>
+    </w:lvl>
+    <w:lvl w:ilvl="8" w:tplc="08090005" w:tentative="1">
+      <w:start w:val="1"/>
+      <w:numFmt w:val="bullet"/>
+      <w:lvlText w:val=""/>
+      <w:lvlJc w:val="left"/>
+      <w:pPr>
+        <w:ind w:left="6480" w:hanging="360"/>
+      </w:pPr>
+      <w:rPr>
+        <w:rFonts w:ascii="Wingdings" w:hAnsi="Wingdings" w:hint="default"/>
+      </w:rPr>
+    </w:lvl>
+  </w:abstractNum>
+  <w:num w:numId="1" w16cid:durableId="1711763211">
+    <w:abstractNumId w:val="1"/>
+  </w:num>
+  <w:num w:numId="2" w16cid:durableId="1064059106">
+    <w:abstractNumId w:val="0"/>
+  </w:num>
+</w:numbering>
 </file>
 
 <file path=word/styles.xml><?xml version="1.0" encoding="utf-8"?>
@@ -1826,6 +4427,45 @@
       <w14:ligatures w14:val="none"/>
     </w:rPr>
   </w:style>
+  <w:style w:type="paragraph" w:styleId="ListParagraph">
+    <w:name w:val="List Paragraph"/>
+    <w:basedOn w:val="Normal"/>
+    <w:uiPriority w:val="34"/>
+    <w:qFormat/>
+    <w:rsid w:val="00563EEA"/>
+    <w:pPr>
+      <w:ind w:left="720"/>
+      <w:contextualSpacing/>
+    </w:pPr>
+  </w:style>
+  <w:style w:type="paragraph" w:customStyle="1" w:styleId="Code">
+    <w:name w:val="Code"/>
+    <w:basedOn w:val="Normal"/>
+    <w:qFormat/>
+    <w:rsid w:val="00563EEA"/>
+    <w:rPr>
+      <w:rFonts w:ascii="Consolas" w:hAnsi="Consolas"/>
+    </w:rPr>
+  </w:style>
+  <w:style w:type="paragraph" w:styleId="Caption">
+    <w:name w:val="caption"/>
+    <w:basedOn w:val="Normal"/>
+    <w:next w:val="Normal"/>
+    <w:uiPriority w:val="35"/>
+    <w:unhideWhenUsed/>
+    <w:qFormat/>
+    <w:rsid w:val="00F86373"/>
+    <w:pPr>
+      <w:spacing w:after="200"/>
+    </w:pPr>
+    <w:rPr>
+      <w:i/>
+      <w:iCs/>
+      <w:color w:val="44546A" w:themeColor="text2"/>
+      <w:sz w:val="18"/>
+      <w:szCs w:val="18"/>
+    </w:rPr>
+  </w:style>
 </w:styles>
 </file>
 

</xml_diff>